<commit_message>
[doc] Updated SVD-0.1 and SVD-0.2
</commit_message>
<xml_diff>
--- a/doc/Process/3-软件迭代阶段/1-软件第一次迭代(v0.1)/NWPUSS-Tinder-SVD-0.1 软件版本说明.docx
+++ b/doc/Process/3-软件迭代阶段/1-软件第一次迭代(v0.1)/NWPUSS-Tinder-SVD-0.1 软件版本说明.docx
@@ -1,6 +1,6 @@
 
 <file path=word/document.xml><?xml version="1.0" encoding="utf-8"?>
-<w:document xmlns:wpc="http://schemas.microsoft.com/office/word/2010/wordprocessingCanvas" xmlns:cx="http://schemas.microsoft.com/office/drawing/2014/chartex" xmlns:cx1="http://schemas.microsoft.com/office/drawing/2015/9/8/chartex" xmlns:cx2="http://schemas.microsoft.com/office/drawing/2015/10/21/chartex" xmlns:cx3="http://schemas.microsoft.com/office/drawing/2016/5/9/chartex" xmlns:cx4="http://schemas.microsoft.com/office/drawing/2016/5/10/chartex" xmlns:cx5="http://schemas.microsoft.com/office/drawing/2016/5/11/chartex" xmlns:cx6="http://schemas.microsoft.com/office/drawing/2016/5/12/chartex" xmlns:cx7="http://schemas.microsoft.com/office/drawing/2016/5/13/chartex" xmlns:cx8="http://schemas.microsoft.com/office/drawing/2016/5/14/chartex" xmlns:mc="http://schemas.openxmlformats.org/markup-compatibility/2006" xmlns:aink="http://schemas.microsoft.com/office/drawing/2016/ink" xmlns:am3d="http://schemas.microsoft.com/office/drawing/2017/model3d" xmlns:o="urn:schemas-microsoft-com:office:office" xmlns:r="http://schemas.openxmlformats.org/officeDocument/2006/relationships" xmlns:m="http://schemas.openxmlformats.org/officeDocument/2006/math" xmlns:v="urn:schemas-microsoft-com:vml" xmlns:wp14="http://schemas.microsoft.com/office/word/2010/wordprocessingDrawing" xmlns:wp="http://schemas.openxmlformats.org/drawingml/2006/wordprocessingDrawing" xmlns:w10="urn:schemas-microsoft-com:office:word" xmlns:w="http://schemas.openxmlformats.org/wordprocessingml/2006/main" xmlns:w14="http://schemas.microsoft.com/office/word/2010/wordml" xmlns:w15="http://schemas.microsoft.com/office/word/2012/wordml" xmlns:w16cid="http://schemas.microsoft.com/office/word/2016/wordml/cid" xmlns:w16se="http://schemas.microsoft.com/office/word/2015/wordml/symex" xmlns:wpg="http://schemas.microsoft.com/office/word/2010/wordprocessingGroup" xmlns:wpi="http://schemas.microsoft.com/office/word/2010/wordprocessingInk" xmlns:wne="http://schemas.microsoft.com/office/word/2006/wordml" xmlns:wps="http://schemas.microsoft.com/office/word/2010/wordprocessingShape" mc:Ignorable="w14 w15 w16se w16cid wp14">
+<w:document xmlns:wpc="http://schemas.microsoft.com/office/word/2010/wordprocessingCanvas" xmlns:cx="http://schemas.microsoft.com/office/drawing/2014/chartex" xmlns:mc="http://schemas.openxmlformats.org/markup-compatibility/2006" xmlns:o="urn:schemas-microsoft-com:office:office" xmlns:r="http://schemas.openxmlformats.org/officeDocument/2006/relationships" xmlns:m="http://schemas.openxmlformats.org/officeDocument/2006/math" xmlns:v="urn:schemas-microsoft-com:vml" xmlns:wp14="http://schemas.microsoft.com/office/word/2010/wordprocessingDrawing" xmlns:wp="http://schemas.openxmlformats.org/drawingml/2006/wordprocessingDrawing" xmlns:w10="urn:schemas-microsoft-com:office:word" xmlns:w="http://schemas.openxmlformats.org/wordprocessingml/2006/main" xmlns:w14="http://schemas.microsoft.com/office/word/2010/wordml" xmlns:w15="http://schemas.microsoft.com/office/word/2012/wordml" xmlns:w16se="http://schemas.microsoft.com/office/word/2015/wordml/symex" xmlns:wpg="http://schemas.microsoft.com/office/word/2010/wordprocessingGroup" xmlns:wpi="http://schemas.microsoft.com/office/word/2010/wordprocessingInk" xmlns:wne="http://schemas.microsoft.com/office/word/2006/wordml" xmlns:wps="http://schemas.microsoft.com/office/word/2010/wordprocessingShape" mc:Ignorable="w14 w15 w16se wp14">
   <w:body>
     <w:p>
       <w:pPr>
@@ -62,16 +62,7 @@
               <w:sz w:val="84"/>
               <w:szCs w:val="84"/>
             </w:rPr>
-            <w:t>软件</w:t>
-          </w:r>
-          <w:r>
-            <w:rPr>
-              <w:rFonts w:ascii="微软雅黑" w:eastAsia="微软雅黑" w:hAnsi="微软雅黑" w:cs="微软雅黑" w:hint="eastAsia"/>
-              <w:b/>
-              <w:sz w:val="84"/>
-              <w:szCs w:val="84"/>
-            </w:rPr>
-            <w:t>版本说明</w:t>
+            <w:t>软件版本说明</w:t>
           </w:r>
         </w:p>
       </w:sdtContent>
@@ -142,8 +133,6 @@
           <w:rFonts w:ascii="微软雅黑" w:eastAsia="微软雅黑" w:hAnsi="微软雅黑" w:cs="微软雅黑"/>
         </w:rPr>
       </w:pPr>
-      <w:bookmarkStart w:id="0" w:name="_GoBack"/>
-      <w:bookmarkEnd w:id="0"/>
     </w:p>
     <w:p>
       <w:pPr>
@@ -965,726 +954,6 @@
           </w:p>
         </w:tc>
       </w:tr>
-      <w:tr>
-        <w:trPr>
-          <w:trHeight w:val="397"/>
-          <w:jc w:val="center"/>
-        </w:trPr>
-        <w:tc>
-          <w:tcPr>
-            <w:tcW w:w="1129" w:type="dxa"/>
-            <w:vAlign w:val="center"/>
-          </w:tcPr>
-          <w:p>
-            <w:pPr>
-              <w:jc w:val="center"/>
-              <w:rPr>
-                <w:rFonts w:ascii="微软雅黑" w:eastAsia="微软雅黑" w:hAnsi="微软雅黑" w:cs="微软雅黑"/>
-              </w:rPr>
-            </w:pPr>
-          </w:p>
-        </w:tc>
-        <w:tc>
-          <w:tcPr>
-            <w:tcW w:w="2438" w:type="dxa"/>
-            <w:vAlign w:val="center"/>
-          </w:tcPr>
-          <w:p>
-            <w:pPr>
-              <w:jc w:val="center"/>
-              <w:rPr>
-                <w:rFonts w:ascii="微软雅黑" w:eastAsia="微软雅黑" w:hAnsi="微软雅黑" w:cs="微软雅黑"/>
-              </w:rPr>
-            </w:pPr>
-          </w:p>
-        </w:tc>
-        <w:tc>
-          <w:tcPr>
-            <w:tcW w:w="987" w:type="dxa"/>
-            <w:vAlign w:val="center"/>
-          </w:tcPr>
-          <w:p>
-            <w:pPr>
-              <w:jc w:val="center"/>
-              <w:rPr>
-                <w:rFonts w:ascii="微软雅黑" w:eastAsia="微软雅黑" w:hAnsi="微软雅黑" w:cs="微软雅黑"/>
-              </w:rPr>
-            </w:pPr>
-          </w:p>
-        </w:tc>
-        <w:tc>
-          <w:tcPr>
-            <w:tcW w:w="974" w:type="dxa"/>
-            <w:vAlign w:val="center"/>
-          </w:tcPr>
-          <w:p>
-            <w:pPr>
-              <w:jc w:val="center"/>
-              <w:rPr>
-                <w:rFonts w:ascii="微软雅黑" w:eastAsia="微软雅黑" w:hAnsi="微软雅黑" w:cs="微软雅黑"/>
-              </w:rPr>
-            </w:pPr>
-          </w:p>
-        </w:tc>
-        <w:tc>
-          <w:tcPr>
-            <w:tcW w:w="1185" w:type="dxa"/>
-            <w:vAlign w:val="center"/>
-          </w:tcPr>
-          <w:p>
-            <w:pPr>
-              <w:jc w:val="center"/>
-              <w:rPr>
-                <w:rFonts w:ascii="微软雅黑" w:eastAsia="微软雅黑" w:hAnsi="微软雅黑" w:cs="微软雅黑"/>
-              </w:rPr>
-            </w:pPr>
-          </w:p>
-        </w:tc>
-        <w:tc>
-          <w:tcPr>
-            <w:tcW w:w="1186" w:type="dxa"/>
-            <w:vAlign w:val="center"/>
-          </w:tcPr>
-          <w:p>
-            <w:pPr>
-              <w:jc w:val="center"/>
-              <w:rPr>
-                <w:rFonts w:ascii="微软雅黑" w:eastAsia="微软雅黑" w:hAnsi="微软雅黑" w:cs="微软雅黑"/>
-              </w:rPr>
-            </w:pPr>
-          </w:p>
-        </w:tc>
-      </w:tr>
-      <w:tr>
-        <w:trPr>
-          <w:trHeight w:val="397"/>
-          <w:jc w:val="center"/>
-        </w:trPr>
-        <w:tc>
-          <w:tcPr>
-            <w:tcW w:w="1129" w:type="dxa"/>
-            <w:vAlign w:val="center"/>
-          </w:tcPr>
-          <w:p>
-            <w:pPr>
-              <w:jc w:val="center"/>
-              <w:rPr>
-                <w:rFonts w:ascii="微软雅黑" w:eastAsia="微软雅黑" w:hAnsi="微软雅黑" w:cs="微软雅黑"/>
-              </w:rPr>
-            </w:pPr>
-          </w:p>
-        </w:tc>
-        <w:tc>
-          <w:tcPr>
-            <w:tcW w:w="2438" w:type="dxa"/>
-            <w:vAlign w:val="center"/>
-          </w:tcPr>
-          <w:p>
-            <w:pPr>
-              <w:jc w:val="center"/>
-              <w:rPr>
-                <w:rFonts w:ascii="微软雅黑" w:eastAsia="微软雅黑" w:hAnsi="微软雅黑" w:cs="微软雅黑"/>
-              </w:rPr>
-            </w:pPr>
-          </w:p>
-        </w:tc>
-        <w:tc>
-          <w:tcPr>
-            <w:tcW w:w="987" w:type="dxa"/>
-            <w:vAlign w:val="center"/>
-          </w:tcPr>
-          <w:p>
-            <w:pPr>
-              <w:jc w:val="center"/>
-              <w:rPr>
-                <w:rFonts w:ascii="微软雅黑" w:eastAsia="微软雅黑" w:hAnsi="微软雅黑" w:cs="微软雅黑"/>
-              </w:rPr>
-            </w:pPr>
-          </w:p>
-        </w:tc>
-        <w:tc>
-          <w:tcPr>
-            <w:tcW w:w="974" w:type="dxa"/>
-            <w:vAlign w:val="center"/>
-          </w:tcPr>
-          <w:p>
-            <w:pPr>
-              <w:jc w:val="center"/>
-              <w:rPr>
-                <w:rFonts w:ascii="微软雅黑" w:eastAsia="微软雅黑" w:hAnsi="微软雅黑" w:cs="微软雅黑"/>
-              </w:rPr>
-            </w:pPr>
-          </w:p>
-        </w:tc>
-        <w:tc>
-          <w:tcPr>
-            <w:tcW w:w="1185" w:type="dxa"/>
-            <w:vAlign w:val="center"/>
-          </w:tcPr>
-          <w:p>
-            <w:pPr>
-              <w:jc w:val="center"/>
-              <w:rPr>
-                <w:rFonts w:ascii="微软雅黑" w:eastAsia="微软雅黑" w:hAnsi="微软雅黑" w:cs="微软雅黑"/>
-              </w:rPr>
-            </w:pPr>
-          </w:p>
-        </w:tc>
-        <w:tc>
-          <w:tcPr>
-            <w:tcW w:w="1186" w:type="dxa"/>
-            <w:vAlign w:val="center"/>
-          </w:tcPr>
-          <w:p>
-            <w:pPr>
-              <w:jc w:val="center"/>
-              <w:rPr>
-                <w:rFonts w:ascii="微软雅黑" w:eastAsia="微软雅黑" w:hAnsi="微软雅黑" w:cs="微软雅黑"/>
-              </w:rPr>
-            </w:pPr>
-          </w:p>
-        </w:tc>
-      </w:tr>
-      <w:tr>
-        <w:trPr>
-          <w:trHeight w:val="397"/>
-          <w:jc w:val="center"/>
-        </w:trPr>
-        <w:tc>
-          <w:tcPr>
-            <w:tcW w:w="1129" w:type="dxa"/>
-            <w:vAlign w:val="center"/>
-          </w:tcPr>
-          <w:p>
-            <w:pPr>
-              <w:jc w:val="center"/>
-              <w:rPr>
-                <w:rFonts w:ascii="微软雅黑" w:eastAsia="微软雅黑" w:hAnsi="微软雅黑" w:cs="微软雅黑"/>
-              </w:rPr>
-            </w:pPr>
-          </w:p>
-        </w:tc>
-        <w:tc>
-          <w:tcPr>
-            <w:tcW w:w="2438" w:type="dxa"/>
-            <w:vAlign w:val="center"/>
-          </w:tcPr>
-          <w:p>
-            <w:pPr>
-              <w:jc w:val="center"/>
-              <w:rPr>
-                <w:rFonts w:ascii="微软雅黑" w:eastAsia="微软雅黑" w:hAnsi="微软雅黑" w:cs="微软雅黑"/>
-              </w:rPr>
-            </w:pPr>
-          </w:p>
-        </w:tc>
-        <w:tc>
-          <w:tcPr>
-            <w:tcW w:w="987" w:type="dxa"/>
-            <w:vAlign w:val="center"/>
-          </w:tcPr>
-          <w:p>
-            <w:pPr>
-              <w:jc w:val="center"/>
-              <w:rPr>
-                <w:rFonts w:ascii="微软雅黑" w:eastAsia="微软雅黑" w:hAnsi="微软雅黑" w:cs="微软雅黑"/>
-              </w:rPr>
-            </w:pPr>
-          </w:p>
-        </w:tc>
-        <w:tc>
-          <w:tcPr>
-            <w:tcW w:w="974" w:type="dxa"/>
-            <w:vAlign w:val="center"/>
-          </w:tcPr>
-          <w:p>
-            <w:pPr>
-              <w:jc w:val="center"/>
-              <w:rPr>
-                <w:rFonts w:ascii="微软雅黑" w:eastAsia="微软雅黑" w:hAnsi="微软雅黑" w:cs="微软雅黑"/>
-              </w:rPr>
-            </w:pPr>
-          </w:p>
-        </w:tc>
-        <w:tc>
-          <w:tcPr>
-            <w:tcW w:w="1185" w:type="dxa"/>
-            <w:vAlign w:val="center"/>
-          </w:tcPr>
-          <w:p>
-            <w:pPr>
-              <w:jc w:val="center"/>
-              <w:rPr>
-                <w:rFonts w:ascii="微软雅黑" w:eastAsia="微软雅黑" w:hAnsi="微软雅黑" w:cs="微软雅黑"/>
-              </w:rPr>
-            </w:pPr>
-          </w:p>
-        </w:tc>
-        <w:tc>
-          <w:tcPr>
-            <w:tcW w:w="1186" w:type="dxa"/>
-            <w:vAlign w:val="center"/>
-          </w:tcPr>
-          <w:p>
-            <w:pPr>
-              <w:jc w:val="center"/>
-              <w:rPr>
-                <w:rFonts w:ascii="微软雅黑" w:eastAsia="微软雅黑" w:hAnsi="微软雅黑" w:cs="微软雅黑"/>
-              </w:rPr>
-            </w:pPr>
-          </w:p>
-        </w:tc>
-      </w:tr>
-      <w:tr>
-        <w:trPr>
-          <w:trHeight w:val="397"/>
-          <w:jc w:val="center"/>
-        </w:trPr>
-        <w:tc>
-          <w:tcPr>
-            <w:tcW w:w="1129" w:type="dxa"/>
-            <w:vAlign w:val="center"/>
-          </w:tcPr>
-          <w:p>
-            <w:pPr>
-              <w:jc w:val="center"/>
-              <w:rPr>
-                <w:rFonts w:ascii="微软雅黑" w:eastAsia="微软雅黑" w:hAnsi="微软雅黑" w:cs="微软雅黑"/>
-              </w:rPr>
-            </w:pPr>
-          </w:p>
-        </w:tc>
-        <w:tc>
-          <w:tcPr>
-            <w:tcW w:w="2438" w:type="dxa"/>
-            <w:vAlign w:val="center"/>
-          </w:tcPr>
-          <w:p>
-            <w:pPr>
-              <w:jc w:val="center"/>
-              <w:rPr>
-                <w:rFonts w:ascii="微软雅黑" w:eastAsia="微软雅黑" w:hAnsi="微软雅黑" w:cs="微软雅黑"/>
-              </w:rPr>
-            </w:pPr>
-          </w:p>
-        </w:tc>
-        <w:tc>
-          <w:tcPr>
-            <w:tcW w:w="987" w:type="dxa"/>
-            <w:vAlign w:val="center"/>
-          </w:tcPr>
-          <w:p>
-            <w:pPr>
-              <w:jc w:val="center"/>
-              <w:rPr>
-                <w:rFonts w:ascii="微软雅黑" w:eastAsia="微软雅黑" w:hAnsi="微软雅黑" w:cs="微软雅黑"/>
-              </w:rPr>
-            </w:pPr>
-          </w:p>
-        </w:tc>
-        <w:tc>
-          <w:tcPr>
-            <w:tcW w:w="974" w:type="dxa"/>
-            <w:vAlign w:val="center"/>
-          </w:tcPr>
-          <w:p>
-            <w:pPr>
-              <w:jc w:val="center"/>
-              <w:rPr>
-                <w:rFonts w:ascii="微软雅黑" w:eastAsia="微软雅黑" w:hAnsi="微软雅黑" w:cs="微软雅黑"/>
-              </w:rPr>
-            </w:pPr>
-          </w:p>
-        </w:tc>
-        <w:tc>
-          <w:tcPr>
-            <w:tcW w:w="1185" w:type="dxa"/>
-            <w:vAlign w:val="center"/>
-          </w:tcPr>
-          <w:p>
-            <w:pPr>
-              <w:jc w:val="center"/>
-              <w:rPr>
-                <w:rFonts w:ascii="微软雅黑" w:eastAsia="微软雅黑" w:hAnsi="微软雅黑" w:cs="微软雅黑"/>
-              </w:rPr>
-            </w:pPr>
-          </w:p>
-        </w:tc>
-        <w:tc>
-          <w:tcPr>
-            <w:tcW w:w="1186" w:type="dxa"/>
-            <w:vAlign w:val="center"/>
-          </w:tcPr>
-          <w:p>
-            <w:pPr>
-              <w:jc w:val="center"/>
-              <w:rPr>
-                <w:rFonts w:ascii="微软雅黑" w:eastAsia="微软雅黑" w:hAnsi="微软雅黑" w:cs="微软雅黑"/>
-              </w:rPr>
-            </w:pPr>
-          </w:p>
-        </w:tc>
-      </w:tr>
-      <w:tr>
-        <w:trPr>
-          <w:trHeight w:val="397"/>
-          <w:jc w:val="center"/>
-        </w:trPr>
-        <w:tc>
-          <w:tcPr>
-            <w:tcW w:w="1129" w:type="dxa"/>
-            <w:vAlign w:val="center"/>
-          </w:tcPr>
-          <w:p>
-            <w:pPr>
-              <w:jc w:val="center"/>
-              <w:rPr>
-                <w:rFonts w:ascii="微软雅黑" w:eastAsia="微软雅黑" w:hAnsi="微软雅黑" w:cs="微软雅黑"/>
-              </w:rPr>
-            </w:pPr>
-          </w:p>
-        </w:tc>
-        <w:tc>
-          <w:tcPr>
-            <w:tcW w:w="2438" w:type="dxa"/>
-            <w:vAlign w:val="center"/>
-          </w:tcPr>
-          <w:p>
-            <w:pPr>
-              <w:jc w:val="center"/>
-              <w:rPr>
-                <w:rFonts w:ascii="微软雅黑" w:eastAsia="微软雅黑" w:hAnsi="微软雅黑" w:cs="微软雅黑"/>
-              </w:rPr>
-            </w:pPr>
-          </w:p>
-        </w:tc>
-        <w:tc>
-          <w:tcPr>
-            <w:tcW w:w="987" w:type="dxa"/>
-            <w:vAlign w:val="center"/>
-          </w:tcPr>
-          <w:p>
-            <w:pPr>
-              <w:jc w:val="center"/>
-              <w:rPr>
-                <w:rFonts w:ascii="微软雅黑" w:eastAsia="微软雅黑" w:hAnsi="微软雅黑" w:cs="微软雅黑"/>
-              </w:rPr>
-            </w:pPr>
-          </w:p>
-        </w:tc>
-        <w:tc>
-          <w:tcPr>
-            <w:tcW w:w="974" w:type="dxa"/>
-            <w:vAlign w:val="center"/>
-          </w:tcPr>
-          <w:p>
-            <w:pPr>
-              <w:jc w:val="center"/>
-              <w:rPr>
-                <w:rFonts w:ascii="微软雅黑" w:eastAsia="微软雅黑" w:hAnsi="微软雅黑" w:cs="微软雅黑"/>
-              </w:rPr>
-            </w:pPr>
-          </w:p>
-        </w:tc>
-        <w:tc>
-          <w:tcPr>
-            <w:tcW w:w="1185" w:type="dxa"/>
-            <w:vAlign w:val="center"/>
-          </w:tcPr>
-          <w:p>
-            <w:pPr>
-              <w:jc w:val="center"/>
-              <w:rPr>
-                <w:rFonts w:ascii="微软雅黑" w:eastAsia="微软雅黑" w:hAnsi="微软雅黑" w:cs="微软雅黑"/>
-              </w:rPr>
-            </w:pPr>
-          </w:p>
-        </w:tc>
-        <w:tc>
-          <w:tcPr>
-            <w:tcW w:w="1186" w:type="dxa"/>
-            <w:vAlign w:val="center"/>
-          </w:tcPr>
-          <w:p>
-            <w:pPr>
-              <w:jc w:val="center"/>
-              <w:rPr>
-                <w:rFonts w:ascii="微软雅黑" w:eastAsia="微软雅黑" w:hAnsi="微软雅黑" w:cs="微软雅黑"/>
-              </w:rPr>
-            </w:pPr>
-          </w:p>
-        </w:tc>
-      </w:tr>
-      <w:tr>
-        <w:trPr>
-          <w:trHeight w:val="397"/>
-          <w:jc w:val="center"/>
-        </w:trPr>
-        <w:tc>
-          <w:tcPr>
-            <w:tcW w:w="1129" w:type="dxa"/>
-            <w:vAlign w:val="center"/>
-          </w:tcPr>
-          <w:p>
-            <w:pPr>
-              <w:jc w:val="center"/>
-              <w:rPr>
-                <w:rFonts w:ascii="微软雅黑" w:eastAsia="微软雅黑" w:hAnsi="微软雅黑" w:cs="微软雅黑"/>
-              </w:rPr>
-            </w:pPr>
-          </w:p>
-        </w:tc>
-        <w:tc>
-          <w:tcPr>
-            <w:tcW w:w="2438" w:type="dxa"/>
-            <w:vAlign w:val="center"/>
-          </w:tcPr>
-          <w:p>
-            <w:pPr>
-              <w:jc w:val="center"/>
-              <w:rPr>
-                <w:rFonts w:ascii="微软雅黑" w:eastAsia="微软雅黑" w:hAnsi="微软雅黑" w:cs="微软雅黑"/>
-              </w:rPr>
-            </w:pPr>
-          </w:p>
-        </w:tc>
-        <w:tc>
-          <w:tcPr>
-            <w:tcW w:w="987" w:type="dxa"/>
-            <w:vAlign w:val="center"/>
-          </w:tcPr>
-          <w:p>
-            <w:pPr>
-              <w:jc w:val="center"/>
-              <w:rPr>
-                <w:rFonts w:ascii="微软雅黑" w:eastAsia="微软雅黑" w:hAnsi="微软雅黑" w:cs="微软雅黑"/>
-              </w:rPr>
-            </w:pPr>
-          </w:p>
-        </w:tc>
-        <w:tc>
-          <w:tcPr>
-            <w:tcW w:w="974" w:type="dxa"/>
-            <w:vAlign w:val="center"/>
-          </w:tcPr>
-          <w:p>
-            <w:pPr>
-              <w:jc w:val="center"/>
-              <w:rPr>
-                <w:rFonts w:ascii="微软雅黑" w:eastAsia="微软雅黑" w:hAnsi="微软雅黑" w:cs="微软雅黑"/>
-              </w:rPr>
-            </w:pPr>
-          </w:p>
-        </w:tc>
-        <w:tc>
-          <w:tcPr>
-            <w:tcW w:w="1185" w:type="dxa"/>
-            <w:vAlign w:val="center"/>
-          </w:tcPr>
-          <w:p>
-            <w:pPr>
-              <w:jc w:val="center"/>
-              <w:rPr>
-                <w:rFonts w:ascii="微软雅黑" w:eastAsia="微软雅黑" w:hAnsi="微软雅黑" w:cs="微软雅黑"/>
-              </w:rPr>
-            </w:pPr>
-          </w:p>
-        </w:tc>
-        <w:tc>
-          <w:tcPr>
-            <w:tcW w:w="1186" w:type="dxa"/>
-            <w:vAlign w:val="center"/>
-          </w:tcPr>
-          <w:p>
-            <w:pPr>
-              <w:jc w:val="center"/>
-              <w:rPr>
-                <w:rFonts w:ascii="微软雅黑" w:eastAsia="微软雅黑" w:hAnsi="微软雅黑" w:cs="微软雅黑"/>
-              </w:rPr>
-            </w:pPr>
-          </w:p>
-        </w:tc>
-      </w:tr>
-      <w:tr>
-        <w:trPr>
-          <w:trHeight w:val="397"/>
-          <w:jc w:val="center"/>
-        </w:trPr>
-        <w:tc>
-          <w:tcPr>
-            <w:tcW w:w="1129" w:type="dxa"/>
-            <w:vAlign w:val="center"/>
-          </w:tcPr>
-          <w:p>
-            <w:pPr>
-              <w:jc w:val="center"/>
-              <w:rPr>
-                <w:rFonts w:ascii="微软雅黑" w:eastAsia="微软雅黑" w:hAnsi="微软雅黑" w:cs="微软雅黑"/>
-              </w:rPr>
-            </w:pPr>
-          </w:p>
-        </w:tc>
-        <w:tc>
-          <w:tcPr>
-            <w:tcW w:w="2438" w:type="dxa"/>
-            <w:vAlign w:val="center"/>
-          </w:tcPr>
-          <w:p>
-            <w:pPr>
-              <w:jc w:val="center"/>
-              <w:rPr>
-                <w:rFonts w:ascii="微软雅黑" w:eastAsia="微软雅黑" w:hAnsi="微软雅黑" w:cs="微软雅黑"/>
-              </w:rPr>
-            </w:pPr>
-          </w:p>
-        </w:tc>
-        <w:tc>
-          <w:tcPr>
-            <w:tcW w:w="987" w:type="dxa"/>
-            <w:vAlign w:val="center"/>
-          </w:tcPr>
-          <w:p>
-            <w:pPr>
-              <w:jc w:val="center"/>
-              <w:rPr>
-                <w:rFonts w:ascii="微软雅黑" w:eastAsia="微软雅黑" w:hAnsi="微软雅黑" w:cs="微软雅黑"/>
-              </w:rPr>
-            </w:pPr>
-          </w:p>
-        </w:tc>
-        <w:tc>
-          <w:tcPr>
-            <w:tcW w:w="974" w:type="dxa"/>
-            <w:vAlign w:val="center"/>
-          </w:tcPr>
-          <w:p>
-            <w:pPr>
-              <w:jc w:val="center"/>
-              <w:rPr>
-                <w:rFonts w:ascii="微软雅黑" w:eastAsia="微软雅黑" w:hAnsi="微软雅黑" w:cs="微软雅黑"/>
-              </w:rPr>
-            </w:pPr>
-          </w:p>
-        </w:tc>
-        <w:tc>
-          <w:tcPr>
-            <w:tcW w:w="1185" w:type="dxa"/>
-            <w:vAlign w:val="center"/>
-          </w:tcPr>
-          <w:p>
-            <w:pPr>
-              <w:jc w:val="center"/>
-              <w:rPr>
-                <w:rFonts w:ascii="微软雅黑" w:eastAsia="微软雅黑" w:hAnsi="微软雅黑" w:cs="微软雅黑"/>
-              </w:rPr>
-            </w:pPr>
-          </w:p>
-        </w:tc>
-        <w:tc>
-          <w:tcPr>
-            <w:tcW w:w="1186" w:type="dxa"/>
-            <w:vAlign w:val="center"/>
-          </w:tcPr>
-          <w:p>
-            <w:pPr>
-              <w:jc w:val="center"/>
-              <w:rPr>
-                <w:rFonts w:ascii="微软雅黑" w:eastAsia="微软雅黑" w:hAnsi="微软雅黑" w:cs="微软雅黑"/>
-              </w:rPr>
-            </w:pPr>
-          </w:p>
-        </w:tc>
-      </w:tr>
-      <w:tr>
-        <w:trPr>
-          <w:trHeight w:val="397"/>
-          <w:jc w:val="center"/>
-        </w:trPr>
-        <w:tc>
-          <w:tcPr>
-            <w:tcW w:w="1129" w:type="dxa"/>
-            <w:vAlign w:val="center"/>
-          </w:tcPr>
-          <w:p>
-            <w:pPr>
-              <w:jc w:val="center"/>
-              <w:rPr>
-                <w:rFonts w:ascii="微软雅黑" w:eastAsia="微软雅黑" w:hAnsi="微软雅黑" w:cs="微软雅黑"/>
-              </w:rPr>
-            </w:pPr>
-          </w:p>
-        </w:tc>
-        <w:tc>
-          <w:tcPr>
-            <w:tcW w:w="2438" w:type="dxa"/>
-            <w:vAlign w:val="center"/>
-          </w:tcPr>
-          <w:p>
-            <w:pPr>
-              <w:jc w:val="center"/>
-              <w:rPr>
-                <w:rFonts w:ascii="微软雅黑" w:eastAsia="微软雅黑" w:hAnsi="微软雅黑" w:cs="微软雅黑"/>
-              </w:rPr>
-            </w:pPr>
-          </w:p>
-        </w:tc>
-        <w:tc>
-          <w:tcPr>
-            <w:tcW w:w="987" w:type="dxa"/>
-            <w:vAlign w:val="center"/>
-          </w:tcPr>
-          <w:p>
-            <w:pPr>
-              <w:jc w:val="center"/>
-              <w:rPr>
-                <w:rFonts w:ascii="微软雅黑" w:eastAsia="微软雅黑" w:hAnsi="微软雅黑" w:cs="微软雅黑"/>
-              </w:rPr>
-            </w:pPr>
-          </w:p>
-        </w:tc>
-        <w:tc>
-          <w:tcPr>
-            <w:tcW w:w="974" w:type="dxa"/>
-            <w:vAlign w:val="center"/>
-          </w:tcPr>
-          <w:p>
-            <w:pPr>
-              <w:jc w:val="center"/>
-              <w:rPr>
-                <w:rFonts w:ascii="微软雅黑" w:eastAsia="微软雅黑" w:hAnsi="微软雅黑" w:cs="微软雅黑"/>
-              </w:rPr>
-            </w:pPr>
-          </w:p>
-        </w:tc>
-        <w:tc>
-          <w:tcPr>
-            <w:tcW w:w="1185" w:type="dxa"/>
-            <w:vAlign w:val="center"/>
-          </w:tcPr>
-          <w:p>
-            <w:pPr>
-              <w:jc w:val="center"/>
-              <w:rPr>
-                <w:rFonts w:ascii="微软雅黑" w:eastAsia="微软雅黑" w:hAnsi="微软雅黑" w:cs="微软雅黑"/>
-              </w:rPr>
-            </w:pPr>
-          </w:p>
-        </w:tc>
-        <w:tc>
-          <w:tcPr>
-            <w:tcW w:w="1186" w:type="dxa"/>
-            <w:vAlign w:val="center"/>
-          </w:tcPr>
-          <w:p>
-            <w:pPr>
-              <w:jc w:val="center"/>
-              <w:rPr>
-                <w:rFonts w:ascii="微软雅黑" w:eastAsia="微软雅黑" w:hAnsi="微软雅黑" w:cs="微软雅黑"/>
-              </w:rPr>
-            </w:pPr>
-          </w:p>
-        </w:tc>
-      </w:tr>
     </w:tbl>
     <w:p>
       <w:pPr>
@@ -1732,9 +1001,8 @@
     </w:p>
     <w:p>
       <w:pPr>
-        <w:pStyle w:val="TOC1"/>
-        <w:rPr>
-          <w:noProof/>
+        <w:pStyle w:val="11"/>
+        <w:rPr>
           <w:szCs w:val="24"/>
         </w:rPr>
       </w:pPr>
@@ -1761,68 +1029,36 @@
           <w:rPr>
             <w:rStyle w:val="a8"/>
             <w:rFonts w:ascii="微软雅黑" w:eastAsia="微软雅黑" w:hAnsi="微软雅黑" w:cs="微软雅黑"/>
-            <w:noProof/>
           </w:rPr>
           <w:t>1引言</w:t>
         </w:r>
         <w:r>
-          <w:rPr>
-            <w:noProof/>
-            <w:webHidden/>
-          </w:rPr>
           <w:tab/>
         </w:r>
         <w:r>
-          <w:rPr>
-            <w:noProof/>
-            <w:webHidden/>
-          </w:rPr>
           <w:fldChar w:fldCharType="begin"/>
         </w:r>
         <w:r>
-          <w:rPr>
-            <w:noProof/>
-            <w:webHidden/>
-          </w:rPr>
           <w:instrText xml:space="preserve"> PAGEREF _Toc13531586 \h </w:instrText>
         </w:r>
         <w:r>
-          <w:rPr>
-            <w:noProof/>
-            <w:webHidden/>
-          </w:rPr>
-        </w:r>
-        <w:r>
-          <w:rPr>
-            <w:noProof/>
-            <w:webHidden/>
-          </w:rPr>
           <w:fldChar w:fldCharType="separate"/>
         </w:r>
         <w:r>
-          <w:rPr>
-            <w:noProof/>
-            <w:webHidden/>
-          </w:rPr>
           <w:t>4</w:t>
         </w:r>
         <w:r>
-          <w:rPr>
-            <w:noProof/>
-            <w:webHidden/>
-          </w:rPr>
           <w:fldChar w:fldCharType="end"/>
         </w:r>
       </w:hyperlink>
     </w:p>
     <w:p>
       <w:pPr>
-        <w:pStyle w:val="TOC2"/>
+        <w:pStyle w:val="21"/>
         <w:tabs>
           <w:tab w:val="right" w:leader="dot" w:pos="8296"/>
         </w:tabs>
         <w:rPr>
-          <w:noProof/>
           <w:szCs w:val="24"/>
         </w:rPr>
       </w:pPr>
@@ -1831,68 +1067,36 @@
           <w:rPr>
             <w:rStyle w:val="a8"/>
             <w:rFonts w:ascii="微软雅黑" w:eastAsia="微软雅黑" w:hAnsi="微软雅黑" w:cs="微软雅黑"/>
-            <w:noProof/>
           </w:rPr>
           <w:t>1.1文档标识</w:t>
         </w:r>
         <w:r>
-          <w:rPr>
-            <w:noProof/>
-            <w:webHidden/>
-          </w:rPr>
           <w:tab/>
         </w:r>
         <w:r>
-          <w:rPr>
-            <w:noProof/>
-            <w:webHidden/>
-          </w:rPr>
           <w:fldChar w:fldCharType="begin"/>
         </w:r>
         <w:r>
-          <w:rPr>
-            <w:noProof/>
-            <w:webHidden/>
-          </w:rPr>
           <w:instrText xml:space="preserve"> PAGEREF _Toc13531587 \h </w:instrText>
         </w:r>
         <w:r>
-          <w:rPr>
-            <w:noProof/>
-            <w:webHidden/>
-          </w:rPr>
-        </w:r>
-        <w:r>
-          <w:rPr>
-            <w:noProof/>
-            <w:webHidden/>
-          </w:rPr>
           <w:fldChar w:fldCharType="separate"/>
         </w:r>
         <w:r>
-          <w:rPr>
-            <w:noProof/>
-            <w:webHidden/>
-          </w:rPr>
           <w:t>4</w:t>
         </w:r>
         <w:r>
-          <w:rPr>
-            <w:noProof/>
-            <w:webHidden/>
-          </w:rPr>
           <w:fldChar w:fldCharType="end"/>
         </w:r>
       </w:hyperlink>
     </w:p>
     <w:p>
       <w:pPr>
-        <w:pStyle w:val="TOC2"/>
+        <w:pStyle w:val="21"/>
         <w:tabs>
           <w:tab w:val="right" w:leader="dot" w:pos="8296"/>
         </w:tabs>
         <w:rPr>
-          <w:noProof/>
           <w:szCs w:val="24"/>
         </w:rPr>
       </w:pPr>
@@ -1901,68 +1105,36 @@
           <w:rPr>
             <w:rStyle w:val="a8"/>
             <w:rFonts w:ascii="微软雅黑" w:eastAsia="微软雅黑" w:hAnsi="微软雅黑" w:cs="微软雅黑"/>
-            <w:noProof/>
           </w:rPr>
           <w:t>1.2项目概述</w:t>
         </w:r>
         <w:r>
-          <w:rPr>
-            <w:noProof/>
-            <w:webHidden/>
-          </w:rPr>
           <w:tab/>
         </w:r>
         <w:r>
-          <w:rPr>
-            <w:noProof/>
-            <w:webHidden/>
-          </w:rPr>
           <w:fldChar w:fldCharType="begin"/>
         </w:r>
         <w:r>
-          <w:rPr>
-            <w:noProof/>
-            <w:webHidden/>
-          </w:rPr>
           <w:instrText xml:space="preserve"> PAGEREF _Toc13531588 \h </w:instrText>
         </w:r>
         <w:r>
-          <w:rPr>
-            <w:noProof/>
-            <w:webHidden/>
-          </w:rPr>
-        </w:r>
-        <w:r>
-          <w:rPr>
-            <w:noProof/>
-            <w:webHidden/>
-          </w:rPr>
           <w:fldChar w:fldCharType="separate"/>
         </w:r>
         <w:r>
-          <w:rPr>
-            <w:noProof/>
-            <w:webHidden/>
-          </w:rPr>
           <w:t>4</w:t>
         </w:r>
         <w:r>
-          <w:rPr>
-            <w:noProof/>
-            <w:webHidden/>
-          </w:rPr>
           <w:fldChar w:fldCharType="end"/>
         </w:r>
       </w:hyperlink>
     </w:p>
     <w:p>
       <w:pPr>
-        <w:pStyle w:val="TOC2"/>
+        <w:pStyle w:val="21"/>
         <w:tabs>
           <w:tab w:val="right" w:leader="dot" w:pos="8296"/>
         </w:tabs>
         <w:rPr>
-          <w:noProof/>
           <w:szCs w:val="24"/>
         </w:rPr>
       </w:pPr>
@@ -1971,68 +1143,36 @@
           <w:rPr>
             <w:rStyle w:val="a8"/>
             <w:rFonts w:ascii="微软雅黑" w:eastAsia="微软雅黑" w:hAnsi="微软雅黑" w:cs="微软雅黑"/>
-            <w:noProof/>
           </w:rPr>
           <w:t>1.3文档概述</w:t>
         </w:r>
         <w:r>
-          <w:rPr>
-            <w:noProof/>
-            <w:webHidden/>
-          </w:rPr>
           <w:tab/>
         </w:r>
         <w:r>
-          <w:rPr>
-            <w:noProof/>
-            <w:webHidden/>
-          </w:rPr>
           <w:fldChar w:fldCharType="begin"/>
         </w:r>
         <w:r>
-          <w:rPr>
-            <w:noProof/>
-            <w:webHidden/>
-          </w:rPr>
           <w:instrText xml:space="preserve"> PAGEREF _Toc13531589 \h </w:instrText>
         </w:r>
         <w:r>
-          <w:rPr>
-            <w:noProof/>
-            <w:webHidden/>
-          </w:rPr>
-        </w:r>
-        <w:r>
-          <w:rPr>
-            <w:noProof/>
-            <w:webHidden/>
-          </w:rPr>
           <w:fldChar w:fldCharType="separate"/>
         </w:r>
         <w:r>
-          <w:rPr>
-            <w:noProof/>
-            <w:webHidden/>
-          </w:rPr>
           <w:t>4</w:t>
         </w:r>
         <w:r>
-          <w:rPr>
-            <w:noProof/>
-            <w:webHidden/>
-          </w:rPr>
           <w:fldChar w:fldCharType="end"/>
         </w:r>
       </w:hyperlink>
     </w:p>
     <w:p>
       <w:pPr>
-        <w:pStyle w:val="TOC2"/>
+        <w:pStyle w:val="21"/>
         <w:tabs>
           <w:tab w:val="right" w:leader="dot" w:pos="8296"/>
         </w:tabs>
         <w:rPr>
-          <w:noProof/>
           <w:szCs w:val="24"/>
         </w:rPr>
       </w:pPr>
@@ -2041,65 +1181,33 @@
           <w:rPr>
             <w:rStyle w:val="a8"/>
             <w:rFonts w:ascii="微软雅黑" w:eastAsia="微软雅黑" w:hAnsi="微软雅黑" w:cs="微软雅黑"/>
-            <w:noProof/>
           </w:rPr>
           <w:t>1.4参考文档</w:t>
         </w:r>
         <w:r>
-          <w:rPr>
-            <w:noProof/>
-            <w:webHidden/>
-          </w:rPr>
           <w:tab/>
         </w:r>
         <w:r>
-          <w:rPr>
-            <w:noProof/>
-            <w:webHidden/>
-          </w:rPr>
           <w:fldChar w:fldCharType="begin"/>
         </w:r>
         <w:r>
-          <w:rPr>
-            <w:noProof/>
-            <w:webHidden/>
-          </w:rPr>
           <w:instrText xml:space="preserve"> PAGEREF _Toc13531590 \h </w:instrText>
         </w:r>
         <w:r>
-          <w:rPr>
-            <w:noProof/>
-            <w:webHidden/>
-          </w:rPr>
-        </w:r>
-        <w:r>
-          <w:rPr>
-            <w:noProof/>
-            <w:webHidden/>
-          </w:rPr>
           <w:fldChar w:fldCharType="separate"/>
         </w:r>
         <w:r>
-          <w:rPr>
-            <w:noProof/>
-            <w:webHidden/>
-          </w:rPr>
           <w:t>5</w:t>
         </w:r>
         <w:r>
-          <w:rPr>
-            <w:noProof/>
-            <w:webHidden/>
-          </w:rPr>
           <w:fldChar w:fldCharType="end"/>
         </w:r>
       </w:hyperlink>
     </w:p>
     <w:p>
       <w:pPr>
-        <w:pStyle w:val="TOC1"/>
-        <w:rPr>
-          <w:noProof/>
+        <w:pStyle w:val="11"/>
+        <w:rPr>
           <w:szCs w:val="24"/>
         </w:rPr>
       </w:pPr>
@@ -2108,68 +1216,36 @@
           <w:rPr>
             <w:rStyle w:val="a8"/>
             <w:rFonts w:ascii="微软雅黑" w:eastAsia="微软雅黑" w:hAnsi="微软雅黑" w:cs="微软雅黑"/>
-            <w:noProof/>
           </w:rPr>
           <w:t>2 版本说明</w:t>
         </w:r>
         <w:r>
-          <w:rPr>
-            <w:noProof/>
-            <w:webHidden/>
-          </w:rPr>
           <w:tab/>
         </w:r>
         <w:r>
-          <w:rPr>
-            <w:noProof/>
-            <w:webHidden/>
-          </w:rPr>
           <w:fldChar w:fldCharType="begin"/>
         </w:r>
         <w:r>
-          <w:rPr>
-            <w:noProof/>
-            <w:webHidden/>
-          </w:rPr>
           <w:instrText xml:space="preserve"> PAGEREF _Toc13531591 \h </w:instrText>
         </w:r>
         <w:r>
-          <w:rPr>
-            <w:noProof/>
-            <w:webHidden/>
-          </w:rPr>
-        </w:r>
-        <w:r>
-          <w:rPr>
-            <w:noProof/>
-            <w:webHidden/>
-          </w:rPr>
           <w:fldChar w:fldCharType="separate"/>
         </w:r>
         <w:r>
-          <w:rPr>
-            <w:noProof/>
-            <w:webHidden/>
-          </w:rPr>
           <w:t>6</w:t>
         </w:r>
         <w:r>
-          <w:rPr>
-            <w:noProof/>
-            <w:webHidden/>
-          </w:rPr>
           <w:fldChar w:fldCharType="end"/>
         </w:r>
       </w:hyperlink>
     </w:p>
     <w:p>
       <w:pPr>
-        <w:pStyle w:val="TOC2"/>
+        <w:pStyle w:val="21"/>
         <w:tabs>
           <w:tab w:val="right" w:leader="dot" w:pos="8296"/>
         </w:tabs>
         <w:rPr>
-          <w:noProof/>
           <w:szCs w:val="24"/>
         </w:rPr>
       </w:pPr>
@@ -2178,68 +1254,36 @@
           <w:rPr>
             <w:rStyle w:val="a8"/>
             <w:rFonts w:ascii="微软雅黑" w:eastAsia="微软雅黑" w:hAnsi="微软雅黑" w:cs="微软雅黑"/>
-            <w:noProof/>
           </w:rPr>
           <w:t>2.1 发布材料清单</w:t>
         </w:r>
         <w:r>
-          <w:rPr>
-            <w:noProof/>
-            <w:webHidden/>
-          </w:rPr>
           <w:tab/>
         </w:r>
         <w:r>
-          <w:rPr>
-            <w:noProof/>
-            <w:webHidden/>
-          </w:rPr>
           <w:fldChar w:fldCharType="begin"/>
         </w:r>
         <w:r>
-          <w:rPr>
-            <w:noProof/>
-            <w:webHidden/>
-          </w:rPr>
           <w:instrText xml:space="preserve"> PAGEREF _Toc13531592 \h </w:instrText>
         </w:r>
         <w:r>
-          <w:rPr>
-            <w:noProof/>
-            <w:webHidden/>
-          </w:rPr>
-        </w:r>
-        <w:r>
-          <w:rPr>
-            <w:noProof/>
-            <w:webHidden/>
-          </w:rPr>
           <w:fldChar w:fldCharType="separate"/>
         </w:r>
         <w:r>
-          <w:rPr>
-            <w:noProof/>
-            <w:webHidden/>
-          </w:rPr>
           <w:t>6</w:t>
         </w:r>
         <w:r>
-          <w:rPr>
-            <w:noProof/>
-            <w:webHidden/>
-          </w:rPr>
           <w:fldChar w:fldCharType="end"/>
         </w:r>
       </w:hyperlink>
     </w:p>
     <w:p>
       <w:pPr>
-        <w:pStyle w:val="TOC2"/>
+        <w:pStyle w:val="21"/>
         <w:tabs>
           <w:tab w:val="right" w:leader="dot" w:pos="8296"/>
         </w:tabs>
         <w:rPr>
-          <w:noProof/>
           <w:szCs w:val="24"/>
         </w:rPr>
       </w:pPr>
@@ -2248,69 +1292,36 @@
           <w:rPr>
             <w:rStyle w:val="a8"/>
             <w:rFonts w:ascii="微软雅黑" w:eastAsia="微软雅黑" w:hAnsi="微软雅黑" w:cs="微软雅黑"/>
-            <w:noProof/>
-            <w:highlight w:val="yellow"/>
           </w:rPr>
           <w:t>2.2 软件内容清单</w:t>
         </w:r>
         <w:r>
-          <w:rPr>
-            <w:noProof/>
-            <w:webHidden/>
-          </w:rPr>
           <w:tab/>
         </w:r>
         <w:r>
-          <w:rPr>
-            <w:noProof/>
-            <w:webHidden/>
-          </w:rPr>
           <w:fldChar w:fldCharType="begin"/>
         </w:r>
         <w:r>
-          <w:rPr>
-            <w:noProof/>
-            <w:webHidden/>
-          </w:rPr>
           <w:instrText xml:space="preserve"> PAGEREF _Toc13531593 \h </w:instrText>
         </w:r>
         <w:r>
-          <w:rPr>
-            <w:noProof/>
-            <w:webHidden/>
-          </w:rPr>
-        </w:r>
-        <w:r>
-          <w:rPr>
-            <w:noProof/>
-            <w:webHidden/>
-          </w:rPr>
           <w:fldChar w:fldCharType="separate"/>
         </w:r>
         <w:r>
-          <w:rPr>
-            <w:noProof/>
-            <w:webHidden/>
-          </w:rPr>
           <w:t>6</w:t>
         </w:r>
         <w:r>
-          <w:rPr>
-            <w:noProof/>
-            <w:webHidden/>
-          </w:rPr>
           <w:fldChar w:fldCharType="end"/>
         </w:r>
       </w:hyperlink>
     </w:p>
     <w:p>
       <w:pPr>
-        <w:pStyle w:val="TOC2"/>
+        <w:pStyle w:val="21"/>
         <w:tabs>
           <w:tab w:val="right" w:leader="dot" w:pos="8296"/>
         </w:tabs>
         <w:rPr>
-          <w:noProof/>
           <w:szCs w:val="24"/>
         </w:rPr>
       </w:pPr>
@@ -2319,68 +1330,36 @@
           <w:rPr>
             <w:rStyle w:val="a8"/>
             <w:rFonts w:ascii="微软雅黑" w:eastAsia="微软雅黑" w:hAnsi="微软雅黑" w:cs="微软雅黑"/>
-            <w:noProof/>
           </w:rPr>
           <w:t>2.3 功能列表</w:t>
         </w:r>
         <w:r>
-          <w:rPr>
-            <w:noProof/>
-            <w:webHidden/>
-          </w:rPr>
           <w:tab/>
         </w:r>
         <w:r>
-          <w:rPr>
-            <w:noProof/>
-            <w:webHidden/>
-          </w:rPr>
           <w:fldChar w:fldCharType="begin"/>
         </w:r>
         <w:r>
-          <w:rPr>
-            <w:noProof/>
-            <w:webHidden/>
-          </w:rPr>
           <w:instrText xml:space="preserve"> PAGEREF _Toc13531594 \h </w:instrText>
         </w:r>
         <w:r>
-          <w:rPr>
-            <w:noProof/>
-            <w:webHidden/>
-          </w:rPr>
-        </w:r>
-        <w:r>
-          <w:rPr>
-            <w:noProof/>
-            <w:webHidden/>
-          </w:rPr>
           <w:fldChar w:fldCharType="separate"/>
         </w:r>
         <w:r>
-          <w:rPr>
-            <w:noProof/>
-            <w:webHidden/>
-          </w:rPr>
           <w:t>7</w:t>
         </w:r>
         <w:r>
-          <w:rPr>
-            <w:noProof/>
-            <w:webHidden/>
-          </w:rPr>
           <w:fldChar w:fldCharType="end"/>
         </w:r>
       </w:hyperlink>
     </w:p>
     <w:p>
       <w:pPr>
-        <w:pStyle w:val="TOC2"/>
+        <w:pStyle w:val="21"/>
         <w:tabs>
           <w:tab w:val="right" w:leader="dot" w:pos="8296"/>
         </w:tabs>
         <w:rPr>
-          <w:noProof/>
           <w:szCs w:val="24"/>
         </w:rPr>
       </w:pPr>
@@ -2389,68 +1368,36 @@
           <w:rPr>
             <w:rStyle w:val="a8"/>
             <w:rFonts w:ascii="微软雅黑" w:eastAsia="微软雅黑" w:hAnsi="微软雅黑" w:cs="微软雅黑"/>
-            <w:noProof/>
           </w:rPr>
           <w:t>2.4 运行环境</w:t>
         </w:r>
         <w:r>
-          <w:rPr>
-            <w:noProof/>
-            <w:webHidden/>
-          </w:rPr>
           <w:tab/>
         </w:r>
         <w:r>
-          <w:rPr>
-            <w:noProof/>
-            <w:webHidden/>
-          </w:rPr>
           <w:fldChar w:fldCharType="begin"/>
         </w:r>
         <w:r>
-          <w:rPr>
-            <w:noProof/>
-            <w:webHidden/>
-          </w:rPr>
           <w:instrText xml:space="preserve"> PAGEREF _Toc13531595 \h </w:instrText>
         </w:r>
         <w:r>
-          <w:rPr>
-            <w:noProof/>
-            <w:webHidden/>
-          </w:rPr>
-        </w:r>
-        <w:r>
-          <w:rPr>
-            <w:noProof/>
-            <w:webHidden/>
-          </w:rPr>
           <w:fldChar w:fldCharType="separate"/>
         </w:r>
         <w:r>
-          <w:rPr>
-            <w:noProof/>
-            <w:webHidden/>
-          </w:rPr>
           <w:t>7</w:t>
         </w:r>
         <w:r>
-          <w:rPr>
-            <w:noProof/>
-            <w:webHidden/>
-          </w:rPr>
           <w:fldChar w:fldCharType="end"/>
         </w:r>
       </w:hyperlink>
     </w:p>
     <w:p>
       <w:pPr>
-        <w:pStyle w:val="TOC2"/>
+        <w:pStyle w:val="21"/>
         <w:tabs>
           <w:tab w:val="right" w:leader="dot" w:pos="8296"/>
         </w:tabs>
         <w:rPr>
-          <w:noProof/>
           <w:szCs w:val="24"/>
         </w:rPr>
       </w:pPr>
@@ -2459,69 +1406,36 @@
           <w:rPr>
             <w:rStyle w:val="a8"/>
             <w:rFonts w:ascii="微软雅黑" w:eastAsia="微软雅黑" w:hAnsi="微软雅黑" w:cs="微软雅黑"/>
-            <w:noProof/>
-            <w:highlight w:val="yellow"/>
           </w:rPr>
           <w:t>2.5 安装方法</w:t>
         </w:r>
         <w:r>
-          <w:rPr>
-            <w:noProof/>
-            <w:webHidden/>
-          </w:rPr>
           <w:tab/>
         </w:r>
         <w:r>
-          <w:rPr>
-            <w:noProof/>
-            <w:webHidden/>
-          </w:rPr>
           <w:fldChar w:fldCharType="begin"/>
         </w:r>
         <w:r>
-          <w:rPr>
-            <w:noProof/>
-            <w:webHidden/>
-          </w:rPr>
           <w:instrText xml:space="preserve"> PAGEREF _Toc13531596 \h </w:instrText>
         </w:r>
         <w:r>
-          <w:rPr>
-            <w:noProof/>
-            <w:webHidden/>
-          </w:rPr>
-        </w:r>
-        <w:r>
-          <w:rPr>
-            <w:noProof/>
-            <w:webHidden/>
-          </w:rPr>
           <w:fldChar w:fldCharType="separate"/>
         </w:r>
         <w:r>
-          <w:rPr>
-            <w:noProof/>
-            <w:webHidden/>
-          </w:rPr>
           <w:t>7</w:t>
         </w:r>
         <w:r>
-          <w:rPr>
-            <w:noProof/>
-            <w:webHidden/>
-          </w:rPr>
           <w:fldChar w:fldCharType="end"/>
         </w:r>
       </w:hyperlink>
     </w:p>
     <w:p>
       <w:pPr>
-        <w:pStyle w:val="TOC2"/>
+        <w:pStyle w:val="21"/>
         <w:tabs>
           <w:tab w:val="right" w:leader="dot" w:pos="8296"/>
         </w:tabs>
         <w:rPr>
-          <w:noProof/>
           <w:szCs w:val="24"/>
         </w:rPr>
       </w:pPr>
@@ -2530,56 +1444,25 @@
           <w:rPr>
             <w:rStyle w:val="a8"/>
             <w:rFonts w:ascii="微软雅黑" w:eastAsia="微软雅黑" w:hAnsi="微软雅黑" w:cs="微软雅黑"/>
-            <w:noProof/>
           </w:rPr>
           <w:t>2.6 可能的问题与已知的错误</w:t>
         </w:r>
         <w:r>
-          <w:rPr>
-            <w:noProof/>
-            <w:webHidden/>
-          </w:rPr>
           <w:tab/>
         </w:r>
         <w:r>
-          <w:rPr>
-            <w:noProof/>
-            <w:webHidden/>
-          </w:rPr>
           <w:fldChar w:fldCharType="begin"/>
         </w:r>
         <w:r>
-          <w:rPr>
-            <w:noProof/>
-            <w:webHidden/>
-          </w:rPr>
           <w:instrText xml:space="preserve"> PAGEREF _Toc13531597 \h </w:instrText>
         </w:r>
         <w:r>
-          <w:rPr>
-            <w:noProof/>
-            <w:webHidden/>
-          </w:rPr>
-        </w:r>
-        <w:r>
-          <w:rPr>
-            <w:noProof/>
-            <w:webHidden/>
-          </w:rPr>
           <w:fldChar w:fldCharType="separate"/>
         </w:r>
         <w:r>
-          <w:rPr>
-            <w:noProof/>
-            <w:webHidden/>
-          </w:rPr>
           <w:t>8</w:t>
         </w:r>
         <w:r>
-          <w:rPr>
-            <w:noProof/>
-            <w:webHidden/>
-          </w:rPr>
           <w:fldChar w:fldCharType="end"/>
         </w:r>
       </w:hyperlink>
@@ -2610,7 +1493,7 @@
           <w:rFonts w:ascii="微软雅黑" w:eastAsia="微软雅黑" w:hAnsi="微软雅黑" w:cs="微软雅黑"/>
         </w:rPr>
       </w:pPr>
-      <w:bookmarkStart w:id="1" w:name="_Toc13531586"/>
+      <w:bookmarkStart w:id="0" w:name="_Toc13531586"/>
       <w:r>
         <w:rPr>
           <w:rFonts w:ascii="微软雅黑" w:eastAsia="微软雅黑" w:hAnsi="微软雅黑" w:cs="微软雅黑" w:hint="eastAsia"/>
@@ -2618,23 +1501,23 @@
         <w:lastRenderedPageBreak/>
         <w:t>1引言</w:t>
       </w:r>
+      <w:bookmarkEnd w:id="0"/>
+    </w:p>
+    <w:p>
+      <w:pPr>
+        <w:pStyle w:val="2"/>
+        <w:rPr>
+          <w:rFonts w:ascii="微软雅黑" w:eastAsia="微软雅黑" w:hAnsi="微软雅黑" w:cs="微软雅黑"/>
+        </w:rPr>
+      </w:pPr>
+      <w:bookmarkStart w:id="1" w:name="_Toc13531587"/>
+      <w:r>
+        <w:rPr>
+          <w:rFonts w:ascii="微软雅黑" w:eastAsia="微软雅黑" w:hAnsi="微软雅黑" w:cs="微软雅黑" w:hint="eastAsia"/>
+        </w:rPr>
+        <w:t>1.1文档标识</w:t>
+      </w:r>
       <w:bookmarkEnd w:id="1"/>
-    </w:p>
-    <w:p>
-      <w:pPr>
-        <w:pStyle w:val="2"/>
-        <w:rPr>
-          <w:rFonts w:ascii="微软雅黑" w:eastAsia="微软雅黑" w:hAnsi="微软雅黑" w:cs="微软雅黑"/>
-        </w:rPr>
-      </w:pPr>
-      <w:bookmarkStart w:id="2" w:name="_Toc13531587"/>
-      <w:r>
-        <w:rPr>
-          <w:rFonts w:ascii="微软雅黑" w:eastAsia="微软雅黑" w:hAnsi="微软雅黑" w:cs="微软雅黑" w:hint="eastAsia"/>
-        </w:rPr>
-        <w:t>1.1文档标识</w:t>
-      </w:r>
-      <w:bookmarkEnd w:id="2"/>
     </w:p>
     <w:p>
       <w:pPr>
@@ -2865,86 +1748,86 @@
           <w:rFonts w:ascii="微软雅黑" w:eastAsia="微软雅黑" w:hAnsi="微软雅黑" w:cs="微软雅黑"/>
         </w:rPr>
       </w:pPr>
-      <w:bookmarkStart w:id="3" w:name="_Toc13531588"/>
+      <w:bookmarkStart w:id="2" w:name="_Toc13531588"/>
       <w:r>
         <w:rPr>
           <w:rFonts w:ascii="微软雅黑" w:eastAsia="微软雅黑" w:hAnsi="微软雅黑" w:cs="微软雅黑" w:hint="eastAsia"/>
         </w:rPr>
         <w:t>1.2项目概述</w:t>
       </w:r>
+      <w:bookmarkEnd w:id="2"/>
+    </w:p>
+    <w:p>
+      <w:pPr>
+        <w:ind w:firstLineChars="200" w:firstLine="420"/>
+        <w:rPr>
+          <w:rFonts w:ascii="微软雅黑" w:eastAsia="微软雅黑" w:hAnsi="微软雅黑" w:cs="微软雅黑"/>
+        </w:rPr>
+      </w:pPr>
+      <w:r>
+        <w:rPr>
+          <w:rFonts w:ascii="微软雅黑" w:eastAsia="微软雅黑" w:hAnsi="微软雅黑" w:cs="微软雅黑" w:hint="eastAsia"/>
+        </w:rPr>
+        <w:t>本文档适用于“Tinder即时通信系统”项目（以下简称“Tinder项目”）的开发过程。Tinder项目由Tinder项目小组并负责实施，该项目标识号为“NPUSS-Tinder”，最终软件产品版本号为“1.0”，文档版本号根据迭代情况更新，最终版本号为1.0。</w:t>
+      </w:r>
+    </w:p>
+    <w:p>
+      <w:pPr>
+        <w:ind w:firstLineChars="200" w:firstLine="420"/>
+        <w:rPr>
+          <w:rFonts w:ascii="微软雅黑" w:eastAsia="微软雅黑" w:hAnsi="微软雅黑" w:cs="微软雅黑"/>
+        </w:rPr>
+      </w:pPr>
+      <w:r>
+        <w:rPr>
+          <w:rFonts w:ascii="微软雅黑" w:eastAsia="微软雅黑" w:hAnsi="微软雅黑" w:cs="微软雅黑" w:hint="eastAsia"/>
+        </w:rPr>
+        <w:t>项目内容为：</w:t>
+      </w:r>
+    </w:p>
+    <w:p>
+      <w:pPr>
+        <w:ind w:firstLineChars="200" w:firstLine="420"/>
+        <w:rPr>
+          <w:rFonts w:ascii="微软雅黑" w:eastAsia="微软雅黑" w:hAnsi="微软雅黑" w:cs="微软雅黑"/>
+        </w:rPr>
+      </w:pPr>
+      <w:r>
+        <w:rPr>
+          <w:rFonts w:ascii="微软雅黑" w:eastAsia="微软雅黑" w:hAnsi="微软雅黑" w:cs="微软雅黑" w:hint="eastAsia"/>
+        </w:rPr>
+        <w:t>为满足企业内部沟通交流和企业信息保密的需要，Tinder项目小组提出开发Tinder即时通信系统计划。该系统在满足基本的文字信息、文件传输、群聊天功能以外，为提高通信体验，还拥有视频通话、语音通话、位置共享等功能。</w:t>
+      </w:r>
+    </w:p>
+    <w:p>
+      <w:pPr>
+        <w:ind w:firstLineChars="200" w:firstLine="420"/>
+        <w:rPr>
+          <w:rFonts w:ascii="微软雅黑" w:eastAsia="微软雅黑" w:hAnsi="微软雅黑" w:cs="微软雅黑"/>
+        </w:rPr>
+      </w:pPr>
+      <w:r>
+        <w:rPr>
+          <w:rFonts w:ascii="微软雅黑" w:eastAsia="微软雅黑" w:hAnsi="微软雅黑" w:cs="微软雅黑" w:hint="eastAsia"/>
+        </w:rPr>
+        <w:t>基于Java的平台无关性，该系统具有较高的适用性。</w:t>
+      </w:r>
+    </w:p>
+    <w:p>
+      <w:pPr>
+        <w:pStyle w:val="2"/>
+        <w:rPr>
+          <w:rFonts w:ascii="微软雅黑" w:eastAsia="微软雅黑" w:hAnsi="微软雅黑" w:cs="微软雅黑"/>
+        </w:rPr>
+      </w:pPr>
+      <w:bookmarkStart w:id="3" w:name="_Toc13531589"/>
+      <w:r>
+        <w:rPr>
+          <w:rFonts w:ascii="微软雅黑" w:eastAsia="微软雅黑" w:hAnsi="微软雅黑" w:cs="微软雅黑" w:hint="eastAsia"/>
+        </w:rPr>
+        <w:t>1.3文档概述</w:t>
+      </w:r>
       <w:bookmarkEnd w:id="3"/>
-    </w:p>
-    <w:p>
-      <w:pPr>
-        <w:ind w:firstLineChars="200" w:firstLine="420"/>
-        <w:rPr>
-          <w:rFonts w:ascii="微软雅黑" w:eastAsia="微软雅黑" w:hAnsi="微软雅黑" w:cs="微软雅黑"/>
-        </w:rPr>
-      </w:pPr>
-      <w:r>
-        <w:rPr>
-          <w:rFonts w:ascii="微软雅黑" w:eastAsia="微软雅黑" w:hAnsi="微软雅黑" w:cs="微软雅黑" w:hint="eastAsia"/>
-        </w:rPr>
-        <w:t>本文档适用于“Tinder即时通信系统”项目（以下简称“Tinder项目”）的开发过程。Tinder项目由Tinder项目小组并负责实施，该项目标识号为“NPUSS-Tinder”，最终软件产品版本号为“1.0”，文档版本号根据迭代情况更新，最终版本号为1.0。</w:t>
-      </w:r>
-    </w:p>
-    <w:p>
-      <w:pPr>
-        <w:ind w:firstLineChars="200" w:firstLine="420"/>
-        <w:rPr>
-          <w:rFonts w:ascii="微软雅黑" w:eastAsia="微软雅黑" w:hAnsi="微软雅黑" w:cs="微软雅黑"/>
-        </w:rPr>
-      </w:pPr>
-      <w:r>
-        <w:rPr>
-          <w:rFonts w:ascii="微软雅黑" w:eastAsia="微软雅黑" w:hAnsi="微软雅黑" w:cs="微软雅黑" w:hint="eastAsia"/>
-        </w:rPr>
-        <w:t>项目内容为：</w:t>
-      </w:r>
-    </w:p>
-    <w:p>
-      <w:pPr>
-        <w:ind w:firstLineChars="200" w:firstLine="420"/>
-        <w:rPr>
-          <w:rFonts w:ascii="微软雅黑" w:eastAsia="微软雅黑" w:hAnsi="微软雅黑" w:cs="微软雅黑"/>
-        </w:rPr>
-      </w:pPr>
-      <w:r>
-        <w:rPr>
-          <w:rFonts w:ascii="微软雅黑" w:eastAsia="微软雅黑" w:hAnsi="微软雅黑" w:cs="微软雅黑" w:hint="eastAsia"/>
-        </w:rPr>
-        <w:t>为满足企业内部沟通交流和企业信息保密的需要，Tinder项目小组提出开发Tinder即时通信系统计划。该系统在满足基本的文字信息、文件传输、群聊天功能以外，为提高通信体验，还拥有视频通话、语音通话、位置共享等功能。</w:t>
-      </w:r>
-    </w:p>
-    <w:p>
-      <w:pPr>
-        <w:ind w:firstLineChars="200" w:firstLine="420"/>
-        <w:rPr>
-          <w:rFonts w:ascii="微软雅黑" w:eastAsia="微软雅黑" w:hAnsi="微软雅黑" w:cs="微软雅黑"/>
-        </w:rPr>
-      </w:pPr>
-      <w:r>
-        <w:rPr>
-          <w:rFonts w:ascii="微软雅黑" w:eastAsia="微软雅黑" w:hAnsi="微软雅黑" w:cs="微软雅黑" w:hint="eastAsia"/>
-        </w:rPr>
-        <w:t>基于Java的平台无关性，该系统具有较高的适用性。</w:t>
-      </w:r>
-    </w:p>
-    <w:p>
-      <w:pPr>
-        <w:pStyle w:val="2"/>
-        <w:rPr>
-          <w:rFonts w:ascii="微软雅黑" w:eastAsia="微软雅黑" w:hAnsi="微软雅黑" w:cs="微软雅黑"/>
-        </w:rPr>
-      </w:pPr>
-      <w:bookmarkStart w:id="4" w:name="_Toc13531589"/>
-      <w:r>
-        <w:rPr>
-          <w:rFonts w:ascii="微软雅黑" w:eastAsia="微软雅黑" w:hAnsi="微软雅黑" w:cs="微软雅黑" w:hint="eastAsia"/>
-        </w:rPr>
-        <w:t>1.3文档概述</w:t>
-      </w:r>
-      <w:bookmarkEnd w:id="4"/>
     </w:p>
     <w:p>
       <w:pPr>
@@ -3000,13 +1883,7 @@
             <w:rPr>
               <w:rFonts w:ascii="微软雅黑" w:eastAsia="微软雅黑" w:hAnsi="微软雅黑" w:cs="微软雅黑" w:hint="eastAsia"/>
             </w:rPr>
-            <w:t>文档分别从发布材料、软件内容、功能列表、运行环境、安装方法以及问题与错误这</w:t>
-          </w:r>
-          <w:r>
-            <w:rPr>
-              <w:rFonts w:ascii="微软雅黑" w:eastAsia="微软雅黑" w:hAnsi="微软雅黑" w:cs="微软雅黑" w:hint="eastAsia"/>
-            </w:rPr>
-            <w:t>六</w:t>
+            <w:t>文档分别从发布材料、软件内容、功能列表、运行环境、安装方法以及问题与错误这六</w:t>
           </w:r>
           <w:r>
             <w:rPr>
@@ -3025,14 +1902,14 @@
           <w:rFonts w:ascii="微软雅黑" w:eastAsia="微软雅黑" w:hAnsi="微软雅黑" w:cs="微软雅黑"/>
         </w:rPr>
       </w:pPr>
-      <w:bookmarkStart w:id="5" w:name="_Toc13531590"/>
+      <w:bookmarkStart w:id="4" w:name="_Toc13531590"/>
       <w:r>
         <w:rPr>
           <w:rFonts w:ascii="微软雅黑" w:eastAsia="微软雅黑" w:hAnsi="微软雅黑" w:cs="微软雅黑" w:hint="eastAsia"/>
         </w:rPr>
         <w:t>1.4参考文档</w:t>
       </w:r>
-      <w:bookmarkEnd w:id="5"/>
+      <w:bookmarkEnd w:id="4"/>
     </w:p>
     <w:p>
       <w:pPr>
@@ -3061,7 +1938,7 @@
         </w:rPr>
         <w:t>，国家标准</w:t>
       </w:r>
-      <w:bookmarkStart w:id="6" w:name="_Toc310787529"/>
+      <w:bookmarkStart w:id="5" w:name="_Toc310787529"/>
     </w:p>
     <w:p>
       <w:pPr>
@@ -3088,7 +1965,7 @@
         <w:rPr>
           <w:rFonts w:ascii="微软雅黑" w:eastAsia="微软雅黑" w:hAnsi="微软雅黑" w:cs="微软雅黑" w:hint="eastAsia"/>
         </w:rPr>
-        <w:t>，国家标准</w:t>
+        <w:t>，Tinder项目组提供</w:t>
       </w:r>
     </w:p>
     <w:p>
@@ -3116,7 +1993,7 @@
         <w:rPr>
           <w:rFonts w:ascii="微软雅黑" w:eastAsia="微软雅黑" w:hAnsi="微软雅黑" w:cs="微软雅黑" w:hint="eastAsia"/>
         </w:rPr>
-        <w:t>，国家标准</w:t>
+        <w:t>，Tinder项目组提供</w:t>
       </w:r>
     </w:p>
     <w:p>
@@ -3144,7 +2021,7 @@
         <w:rPr>
           <w:rFonts w:ascii="微软雅黑" w:eastAsia="微软雅黑" w:hAnsi="微软雅黑" w:cs="微软雅黑" w:hint="eastAsia"/>
         </w:rPr>
-        <w:t>，国家标准</w:t>
+        <w:t>，Tinder项目组提供</w:t>
       </w:r>
     </w:p>
     <w:p>
@@ -3172,7 +2049,7 @@
         <w:rPr>
           <w:rFonts w:ascii="微软雅黑" w:eastAsia="微软雅黑" w:hAnsi="微软雅黑" w:cs="微软雅黑" w:hint="eastAsia"/>
         </w:rPr>
-        <w:t>，国家标准</w:t>
+        <w:t>，Tinder项目组提供</w:t>
       </w:r>
     </w:p>
     <w:p>
@@ -3200,7 +2077,7 @@
         <w:rPr>
           <w:rFonts w:ascii="微软雅黑" w:eastAsia="微软雅黑" w:hAnsi="微软雅黑" w:cs="微软雅黑" w:hint="eastAsia"/>
         </w:rPr>
-        <w:t>，国家标准</w:t>
+        <w:t>，Tinder项目组提供</w:t>
       </w:r>
     </w:p>
     <w:p>
@@ -3228,7 +2105,7 @@
         <w:rPr>
           <w:rFonts w:ascii="微软雅黑" w:eastAsia="微软雅黑" w:hAnsi="微软雅黑" w:cs="微软雅黑" w:hint="eastAsia"/>
         </w:rPr>
-        <w:t>，国家标准</w:t>
+        <w:t>，Tinder项目组提供</w:t>
       </w:r>
     </w:p>
     <w:p>
@@ -3256,7 +2133,7 @@
         <w:rPr>
           <w:rFonts w:ascii="微软雅黑" w:eastAsia="微软雅黑" w:hAnsi="微软雅黑" w:cs="微软雅黑" w:hint="eastAsia"/>
         </w:rPr>
-        <w:t>，国家标准</w:t>
+        <w:t>，Tinder项目组提供</w:t>
       </w:r>
     </w:p>
     <w:p>
@@ -3285,7 +2162,7 @@
           <w:rFonts w:ascii="微软雅黑" w:eastAsia="微软雅黑" w:hAnsi="微软雅黑" w:cs="微软雅黑"/>
         </w:rPr>
       </w:pPr>
-      <w:bookmarkStart w:id="7" w:name="_Toc13531591"/>
+      <w:bookmarkStart w:id="6" w:name="_Toc13531591"/>
       <w:r>
         <w:rPr>
           <w:rFonts w:ascii="微软雅黑" w:eastAsia="微软雅黑" w:hAnsi="微软雅黑" w:cs="微软雅黑" w:hint="eastAsia"/>
@@ -3293,26 +2170,26 @@
         <w:lastRenderedPageBreak/>
         <w:t>2 版本说明</w:t>
       </w:r>
+      <w:bookmarkEnd w:id="5"/>
       <w:bookmarkEnd w:id="6"/>
+    </w:p>
+    <w:p>
+      <w:pPr>
+        <w:pStyle w:val="2"/>
+        <w:rPr>
+          <w:rFonts w:ascii="微软雅黑" w:eastAsia="微软雅黑" w:hAnsi="微软雅黑" w:cs="微软雅黑"/>
+        </w:rPr>
+      </w:pPr>
+      <w:bookmarkStart w:id="7" w:name="_Toc310787530"/>
+      <w:bookmarkStart w:id="8" w:name="_Toc13531592"/>
+      <w:r>
+        <w:rPr>
+          <w:rFonts w:ascii="微软雅黑" w:eastAsia="微软雅黑" w:hAnsi="微软雅黑" w:cs="微软雅黑" w:hint="eastAsia"/>
+        </w:rPr>
+        <w:t>2.1 发布材料清单</w:t>
+      </w:r>
       <w:bookmarkEnd w:id="7"/>
-    </w:p>
-    <w:p>
-      <w:pPr>
-        <w:pStyle w:val="2"/>
-        <w:rPr>
-          <w:rFonts w:ascii="微软雅黑" w:eastAsia="微软雅黑" w:hAnsi="微软雅黑" w:cs="微软雅黑"/>
-        </w:rPr>
-      </w:pPr>
-      <w:bookmarkStart w:id="8" w:name="_Toc310787530"/>
-      <w:bookmarkStart w:id="9" w:name="_Toc13531592"/>
-      <w:r>
-        <w:rPr>
-          <w:rFonts w:ascii="微软雅黑" w:eastAsia="微软雅黑" w:hAnsi="微软雅黑" w:cs="微软雅黑" w:hint="eastAsia"/>
-        </w:rPr>
-        <w:t>2.1 发布材料清单</w:t>
-      </w:r>
       <w:bookmarkEnd w:id="8"/>
-      <w:bookmarkEnd w:id="9"/>
     </w:p>
     <w:p>
       <w:pPr>
@@ -3342,19 +2219,7 @@
         <w:rPr>
           <w:rFonts w:ascii="微软雅黑" w:eastAsia="微软雅黑" w:hAnsi="微软雅黑" w:cs="微软雅黑" w:hint="eastAsia"/>
         </w:rPr>
-        <w:t>号，属于项目</w:t>
-      </w:r>
-      <w:r>
-        <w:rPr>
-          <w:rFonts w:ascii="微软雅黑" w:eastAsia="微软雅黑" w:hAnsi="微软雅黑" w:cs="微软雅黑" w:hint="eastAsia"/>
-        </w:rPr>
-        <w:t>技术</w:t>
-      </w:r>
-      <w:r>
-        <w:rPr>
-          <w:rFonts w:ascii="微软雅黑" w:eastAsia="微软雅黑" w:hAnsi="微软雅黑" w:cs="微软雅黑" w:hint="eastAsia"/>
-        </w:rPr>
-        <w:t>文档。</w:t>
+        <w:t>号，属于项目技术文档。</w:t>
       </w:r>
     </w:p>
     <w:p>
@@ -3385,19 +2250,7 @@
         <w:rPr>
           <w:rFonts w:ascii="微软雅黑" w:eastAsia="微软雅黑" w:hAnsi="微软雅黑" w:cs="微软雅黑" w:hint="eastAsia"/>
         </w:rPr>
-        <w:t>顶层</w:t>
-      </w:r>
-      <w:r>
-        <w:rPr>
-          <w:rFonts w:ascii="微软雅黑" w:eastAsia="微软雅黑" w:hAnsi="微软雅黑" w:cs="微软雅黑" w:hint="eastAsia"/>
-        </w:rPr>
-        <w:t>)</w:t>
-      </w:r>
-      <w:r>
-        <w:rPr>
-          <w:rFonts w:ascii="微软雅黑" w:eastAsia="微软雅黑" w:hAnsi="微软雅黑" w:cs="微软雅黑" w:hint="eastAsia"/>
-        </w:rPr>
-        <w:t>设计说明》，文档版本号0.1，发布日期是2019年7月3号，属于项目技术文档。</w:t>
+        <w:t>顶层)设计说明》，文档版本号0.1，发布日期是2019年7月3号，属于项目技术文档。</w:t>
       </w:r>
     </w:p>
     <w:p>
@@ -3416,31 +2269,7 @@
         <w:rPr>
           <w:rFonts w:ascii="微软雅黑" w:eastAsia="微软雅黑" w:hAnsi="微软雅黑" w:cs="微软雅黑" w:hint="eastAsia"/>
         </w:rPr>
-        <w:t>《NPUSS-Tinder-SDD-0.1 软件</w:t>
-      </w:r>
-      <w:r>
-        <w:rPr>
-          <w:rFonts w:ascii="微软雅黑" w:eastAsia="微软雅黑" w:hAnsi="微软雅黑" w:cs="微软雅黑" w:hint="eastAsia"/>
-        </w:rPr>
-        <w:t>(</w:t>
-      </w:r>
-      <w:r>
-        <w:rPr>
-          <w:rFonts w:ascii="微软雅黑" w:eastAsia="微软雅黑" w:hAnsi="微软雅黑" w:cs="微软雅黑" w:hint="eastAsia"/>
-        </w:rPr>
-        <w:t>结构</w:t>
-      </w:r>
-      <w:r>
-        <w:rPr>
-          <w:rFonts w:ascii="微软雅黑" w:eastAsia="微软雅黑" w:hAnsi="微软雅黑" w:cs="微软雅黑" w:hint="eastAsia"/>
-        </w:rPr>
-        <w:t>)</w:t>
-      </w:r>
-      <w:r>
-        <w:rPr>
-          <w:rFonts w:ascii="微软雅黑" w:eastAsia="微软雅黑" w:hAnsi="微软雅黑" w:cs="微软雅黑" w:hint="eastAsia"/>
-        </w:rPr>
-        <w:t>设计说明》，文档版本号0.1，发布日期是2019年7月</w:t>
+        <w:t>《NPUSS-Tinder-SDD-0.1 软件(结构)设计说明》，文档版本号0.1，发布日期是2019年7月</w:t>
       </w:r>
       <w:r>
         <w:rPr>
@@ -3533,19 +2362,7 @@
         <w:rPr>
           <w:rFonts w:ascii="微软雅黑" w:eastAsia="微软雅黑" w:hAnsi="微软雅黑" w:cs="微软雅黑" w:hint="eastAsia"/>
         </w:rPr>
-        <w:t>《NPUSS-Tinder -SVD-0.1 软件版本说明》，文档版本号0.1，发布日期是2019年7月4号，属于项目</w:t>
-      </w:r>
-      <w:r>
-        <w:rPr>
-          <w:rFonts w:ascii="微软雅黑" w:eastAsia="微软雅黑" w:hAnsi="微软雅黑" w:cs="微软雅黑" w:hint="eastAsia"/>
-        </w:rPr>
-        <w:t>技术</w:t>
-      </w:r>
-      <w:r>
-        <w:rPr>
-          <w:rFonts w:ascii="微软雅黑" w:eastAsia="微软雅黑" w:hAnsi="微软雅黑" w:cs="微软雅黑" w:hint="eastAsia"/>
-        </w:rPr>
-        <w:t>文档。</w:t>
+        <w:t>《NPUSS-Tinder -SVD-0.1 软件版本说明》，文档版本号0.1，发布日期是2019年7月4号，属于项目技术文档。</w:t>
       </w:r>
     </w:p>
     <w:p>
@@ -3555,17 +2372,16 @@
           <w:rFonts w:ascii="微软雅黑" w:eastAsia="微软雅黑" w:hAnsi="微软雅黑" w:cs="微软雅黑"/>
         </w:rPr>
       </w:pPr>
+      <w:bookmarkStart w:id="9" w:name="_Toc13531593"/>
       <w:bookmarkStart w:id="10" w:name="_Toc310787531"/>
-      <w:bookmarkStart w:id="11" w:name="_Toc13531593"/>
-      <w:r>
-        <w:rPr>
-          <w:rFonts w:ascii="微软雅黑" w:eastAsia="微软雅黑" w:hAnsi="微软雅黑" w:cs="微软雅黑" w:hint="eastAsia"/>
-          <w:highlight w:val="yellow"/>
+      <w:r>
+        <w:rPr>
+          <w:rFonts w:ascii="微软雅黑" w:eastAsia="微软雅黑" w:hAnsi="微软雅黑" w:cs="微软雅黑" w:hint="eastAsia"/>
         </w:rPr>
         <w:t>2.2 软件内容清单</w:t>
       </w:r>
+      <w:bookmarkEnd w:id="9"/>
       <w:bookmarkEnd w:id="10"/>
-      <w:bookmarkEnd w:id="11"/>
     </w:p>
     <w:p>
       <w:pPr>
@@ -3581,9 +2397,39 @@
       </w:pPr>
       <w:r>
         <w:rPr>
-          <w:rFonts w:ascii="微软雅黑" w:eastAsia="微软雅黑" w:hAnsi="微软雅黑" w:cs="微软雅黑" w:hint="eastAsia"/>
-        </w:rPr>
-        <w:t>Launcher.apk：Launcher启动器安装程序，其中包含了ZTE自定义小部件；</w:t>
+          <w:rFonts w:ascii="微软雅黑" w:eastAsia="微软雅黑" w:hAnsi="微软雅黑" w:cs="微软雅黑"/>
+        </w:rPr>
+        <w:t>ClientGUI.ChatApplication.java</w:t>
+      </w:r>
+      <w:r>
+        <w:rPr>
+          <w:rFonts w:ascii="微软雅黑" w:eastAsia="微软雅黑" w:hAnsi="微软雅黑" w:cs="微软雅黑" w:hint="eastAsia"/>
+        </w:rPr>
+        <w:t>：</w:t>
+      </w:r>
+      <w:r>
+        <w:rPr>
+          <w:rFonts w:ascii="微软雅黑" w:eastAsia="微软雅黑" w:hAnsi="微软雅黑" w:cs="微软雅黑" w:hint="eastAsia"/>
+        </w:rPr>
+        <w:t>T</w:t>
+      </w:r>
+      <w:r>
+        <w:rPr>
+          <w:rFonts w:ascii="微软雅黑" w:eastAsia="微软雅黑" w:hAnsi="微软雅黑" w:cs="微软雅黑"/>
+        </w:rPr>
+        <w:t>inder</w:t>
+      </w:r>
+      <w:r>
+        <w:rPr>
+          <w:rFonts w:ascii="微软雅黑" w:eastAsia="微软雅黑" w:hAnsi="微软雅黑" w:cs="微软雅黑" w:hint="eastAsia"/>
+        </w:rPr>
+        <w:t>的客户端主程序</w:t>
+      </w:r>
+      <w:r>
+        <w:rPr>
+          <w:rFonts w:ascii="微软雅黑" w:eastAsia="微软雅黑" w:hAnsi="微软雅黑" w:cs="微软雅黑" w:hint="eastAsia"/>
+        </w:rPr>
+        <w:t>；</w:t>
       </w:r>
     </w:p>
     <w:p>
@@ -3600,9 +2446,39 @@
       </w:pPr>
       <w:r>
         <w:rPr>
-          <w:rFonts w:ascii="微软雅黑" w:eastAsia="微软雅黑" w:hAnsi="微软雅黑" w:cs="微软雅黑" w:hint="eastAsia"/>
-        </w:rPr>
-        <w:t>LockScreen.apk：锁屏应用安装程序；</w:t>
+          <w:rFonts w:ascii="微软雅黑" w:eastAsia="微软雅黑" w:hAnsi="微软雅黑" w:cs="微软雅黑"/>
+        </w:rPr>
+        <w:t>adminUI.AdminApplication.java</w:t>
+      </w:r>
+      <w:r>
+        <w:rPr>
+          <w:rFonts w:ascii="微软雅黑" w:eastAsia="微软雅黑" w:hAnsi="微软雅黑" w:cs="微软雅黑" w:hint="eastAsia"/>
+        </w:rPr>
+        <w:t>：</w:t>
+      </w:r>
+      <w:r>
+        <w:rPr>
+          <w:rFonts w:ascii="微软雅黑" w:eastAsia="微软雅黑" w:hAnsi="微软雅黑" w:cs="微软雅黑" w:hint="eastAsia"/>
+        </w:rPr>
+        <w:t>T</w:t>
+      </w:r>
+      <w:r>
+        <w:rPr>
+          <w:rFonts w:ascii="微软雅黑" w:eastAsia="微软雅黑" w:hAnsi="微软雅黑" w:cs="微软雅黑"/>
+        </w:rPr>
+        <w:t>inder</w:t>
+      </w:r>
+      <w:r>
+        <w:rPr>
+          <w:rFonts w:ascii="微软雅黑" w:eastAsia="微软雅黑" w:hAnsi="微软雅黑" w:cs="微软雅黑" w:hint="eastAsia"/>
+        </w:rPr>
+        <w:t>的管理员控制程序</w:t>
+      </w:r>
+      <w:r>
+        <w:rPr>
+          <w:rFonts w:ascii="微软雅黑" w:eastAsia="微软雅黑" w:hAnsi="微软雅黑" w:cs="微软雅黑" w:hint="eastAsia"/>
+        </w:rPr>
+        <w:t>；</w:t>
       </w:r>
     </w:p>
     <w:p>
@@ -3619,9 +2495,39 @@
       </w:pPr>
       <w:r>
         <w:rPr>
-          <w:rFonts w:ascii="微软雅黑" w:eastAsia="微软雅黑" w:hAnsi="微软雅黑" w:cs="微软雅黑" w:hint="eastAsia"/>
-        </w:rPr>
-        <w:t>RecentApps.apk：任务管理器安装程序；</w:t>
+          <w:rFonts w:ascii="微软雅黑" w:eastAsia="微软雅黑" w:hAnsi="微软雅黑" w:cs="微软雅黑"/>
+        </w:rPr>
+        <w:t>ServerThreadPool.ServerThreadPool.java</w:t>
+      </w:r>
+      <w:r>
+        <w:rPr>
+          <w:rFonts w:ascii="微软雅黑" w:eastAsia="微软雅黑" w:hAnsi="微软雅黑" w:cs="微软雅黑" w:hint="eastAsia"/>
+        </w:rPr>
+        <w:t>：</w:t>
+      </w:r>
+      <w:r>
+        <w:rPr>
+          <w:rFonts w:ascii="微软雅黑" w:eastAsia="微软雅黑" w:hAnsi="微软雅黑" w:cs="微软雅黑" w:hint="eastAsia"/>
+        </w:rPr>
+        <w:t>T</w:t>
+      </w:r>
+      <w:r>
+        <w:rPr>
+          <w:rFonts w:ascii="微软雅黑" w:eastAsia="微软雅黑" w:hAnsi="微软雅黑" w:cs="微软雅黑"/>
+        </w:rPr>
+        <w:t>inder</w:t>
+      </w:r>
+      <w:r>
+        <w:rPr>
+          <w:rFonts w:ascii="微软雅黑" w:eastAsia="微软雅黑" w:hAnsi="微软雅黑" w:cs="微软雅黑" w:hint="eastAsia"/>
+        </w:rPr>
+        <w:t>的服务器端主程序</w:t>
+      </w:r>
+      <w:r>
+        <w:rPr>
+          <w:rFonts w:ascii="微软雅黑" w:eastAsia="微软雅黑" w:hAnsi="微软雅黑" w:cs="微软雅黑" w:hint="eastAsia"/>
+        </w:rPr>
+        <w:t>；</w:t>
       </w:r>
     </w:p>
     <w:p>
@@ -3636,11 +2542,91 @@
           <w:rFonts w:ascii="微软雅黑" w:eastAsia="微软雅黑" w:hAnsi="微软雅黑" w:cs="微软雅黑"/>
         </w:rPr>
       </w:pPr>
-      <w:r>
-        <w:rPr>
-          <w:rFonts w:ascii="微软雅黑" w:eastAsia="微软雅黑" w:hAnsi="微软雅黑" w:cs="微软雅黑" w:hint="eastAsia"/>
-        </w:rPr>
-        <w:t>BlowOutEffectActivity.apk：任务管理器和网络书签中点击图标后的飘出效果实现；</w:t>
+      <w:proofErr w:type="spellStart"/>
+      <w:r>
+        <w:rPr>
+          <w:rFonts w:ascii="微软雅黑" w:eastAsia="微软雅黑" w:hAnsi="微软雅黑" w:cs="微软雅黑" w:hint="eastAsia"/>
+        </w:rPr>
+        <w:t>Security</w:t>
+      </w:r>
+      <w:r>
+        <w:rPr>
+          <w:rFonts w:ascii="微软雅黑" w:eastAsia="微软雅黑" w:hAnsi="微软雅黑" w:cs="微软雅黑"/>
+        </w:rPr>
+        <w:t>Algorithm</w:t>
+      </w:r>
+      <w:proofErr w:type="spellEnd"/>
+      <w:r>
+        <w:rPr>
+          <w:rFonts w:ascii="微软雅黑" w:eastAsia="微软雅黑" w:hAnsi="微软雅黑" w:cs="微软雅黑" w:hint="eastAsia"/>
+        </w:rPr>
+        <w:t>包</w:t>
+      </w:r>
+      <w:r>
+        <w:rPr>
+          <w:rFonts w:ascii="微软雅黑" w:eastAsia="微软雅黑" w:hAnsi="微软雅黑" w:cs="微软雅黑" w:hint="eastAsia"/>
+        </w:rPr>
+        <w:t>：</w:t>
+      </w:r>
+      <w:r>
+        <w:rPr>
+          <w:rFonts w:ascii="微软雅黑" w:eastAsia="微软雅黑" w:hAnsi="微软雅黑" w:cs="微软雅黑" w:hint="eastAsia"/>
+        </w:rPr>
+        <w:t>包含</w:t>
+      </w:r>
+      <w:r>
+        <w:rPr>
+          <w:rFonts w:ascii="微软雅黑" w:eastAsia="微软雅黑" w:hAnsi="微软雅黑" w:cs="微软雅黑" w:hint="eastAsia"/>
+        </w:rPr>
+        <w:t>T</w:t>
+      </w:r>
+      <w:r>
+        <w:rPr>
+          <w:rFonts w:ascii="微软雅黑" w:eastAsia="微软雅黑" w:hAnsi="微软雅黑" w:cs="微软雅黑"/>
+        </w:rPr>
+        <w:t>inde</w:t>
+      </w:r>
+      <w:r>
+        <w:rPr>
+          <w:rFonts w:ascii="微软雅黑" w:eastAsia="微软雅黑" w:hAnsi="微软雅黑" w:cs="微软雅黑"/>
+        </w:rPr>
+        <w:t>r</w:t>
+      </w:r>
+      <w:r>
+        <w:rPr>
+          <w:rFonts w:ascii="微软雅黑" w:eastAsia="微软雅黑" w:hAnsi="微软雅黑" w:cs="微软雅黑" w:hint="eastAsia"/>
+        </w:rPr>
+        <w:t>使用</w:t>
+      </w:r>
+      <w:r>
+        <w:rPr>
+          <w:rFonts w:ascii="微软雅黑" w:eastAsia="微软雅黑" w:hAnsi="微软雅黑" w:cs="微软雅黑" w:hint="eastAsia"/>
+        </w:rPr>
+        <w:t>的</w:t>
+      </w:r>
+      <w:r>
+        <w:rPr>
+          <w:rFonts w:ascii="微软雅黑" w:eastAsia="微软雅黑" w:hAnsi="微软雅黑" w:cs="微软雅黑" w:hint="eastAsia"/>
+        </w:rPr>
+        <w:t>加密</w:t>
+      </w:r>
+      <w:r>
+        <w:rPr>
+          <w:rFonts w:ascii="微软雅黑" w:eastAsia="微软雅黑" w:hAnsi="微软雅黑" w:cs="微软雅黑" w:hint="eastAsia"/>
+        </w:rPr>
+        <w:t>算法</w:t>
+      </w:r>
+      <w:r>
+        <w:rPr>
+          <w:rFonts w:ascii="微软雅黑" w:eastAsia="微软雅黑" w:hAnsi="微软雅黑" w:cs="微软雅黑" w:hint="eastAsia"/>
+        </w:rPr>
+        <w:t>的工具类</w:t>
+      </w:r>
+      <w:r>
+        <w:rPr>
+          <w:rFonts w:ascii="微软雅黑" w:eastAsia="微软雅黑" w:hAnsi="微软雅黑" w:cs="微软雅黑" w:hint="eastAsia"/>
+        </w:rPr>
+        <w:t>；</w:t>
       </w:r>
     </w:p>
     <w:p>
@@ -3657,10 +2643,85 @@
       </w:pPr>
       <w:r>
         <w:rPr>
+          <w:rFonts w:ascii="微软雅黑" w:eastAsia="微软雅黑" w:hAnsi="微软雅黑" w:cs="微软雅黑"/>
+        </w:rPr>
+        <w:t>Client</w:t>
+      </w:r>
+      <w:r>
+        <w:rPr>
+          <w:rFonts w:ascii="微软雅黑" w:eastAsia="微软雅黑" w:hAnsi="微软雅黑" w:cs="微软雅黑" w:hint="eastAsia"/>
+        </w:rPr>
+        <w:t>包</w:t>
+      </w:r>
+      <w:r>
+        <w:rPr>
+          <w:rFonts w:ascii="微软雅黑" w:eastAsia="微软雅黑" w:hAnsi="微软雅黑" w:cs="微软雅黑" w:hint="eastAsia"/>
+        </w:rPr>
+        <w:t>：</w:t>
+      </w:r>
+      <w:r>
+        <w:rPr>
+          <w:rFonts w:ascii="微软雅黑" w:eastAsia="微软雅黑" w:hAnsi="微软雅黑" w:cs="微软雅黑" w:hint="eastAsia"/>
+        </w:rPr>
+        <w:t>包含T</w:t>
+      </w:r>
+      <w:r>
+        <w:rPr>
+          <w:rFonts w:ascii="微软雅黑" w:eastAsia="微软雅黑" w:hAnsi="微软雅黑" w:cs="微软雅黑"/>
+        </w:rPr>
+        <w:t>inder</w:t>
+      </w:r>
+      <w:r>
+        <w:rPr>
+          <w:rFonts w:ascii="微软雅黑" w:eastAsia="微软雅黑" w:hAnsi="微软雅黑" w:cs="微软雅黑" w:hint="eastAsia"/>
+        </w:rPr>
+        <w:t>在客户端和服务器端传输的消息实体类；</w:t>
+      </w:r>
+    </w:p>
+    <w:p>
+      <w:pPr>
+        <w:pStyle w:val="a9"/>
+        <w:numPr>
+          <w:ilvl w:val="0"/>
+          <w:numId w:val="3"/>
+        </w:numPr>
+        <w:ind w:firstLineChars="0"/>
+        <w:rPr>
+          <w:rFonts w:ascii="微软雅黑" w:eastAsia="微软雅黑" w:hAnsi="微软雅黑" w:cs="微软雅黑"/>
+        </w:rPr>
+      </w:pPr>
+      <w:proofErr w:type="spellStart"/>
+      <w:r>
+        <w:rPr>
           <w:rFonts w:ascii="微软雅黑" w:eastAsia="微软雅黑" w:hAnsi="微软雅黑" w:cs="微软雅黑" w:hint="eastAsia"/>
         </w:rPr>
         <w:lastRenderedPageBreak/>
-        <w:t>LivePaper.apk：动态壁纸安装程序，包含了实时时间天气和星光漂移两种壁纸。</w:t>
+        <w:t>d</w:t>
+      </w:r>
+      <w:r>
+        <w:rPr>
+          <w:rFonts w:ascii="微软雅黑" w:eastAsia="微软雅黑" w:hAnsi="微软雅黑" w:cs="微软雅黑"/>
+        </w:rPr>
+        <w:t>b</w:t>
+      </w:r>
+      <w:proofErr w:type="spellEnd"/>
+      <w:r>
+        <w:rPr>
+          <w:rFonts w:ascii="微软雅黑" w:eastAsia="微软雅黑" w:hAnsi="微软雅黑" w:cs="微软雅黑" w:hint="eastAsia"/>
+        </w:rPr>
+        <w:t>包：包含T</w:t>
+      </w:r>
+      <w:r>
+        <w:rPr>
+          <w:rFonts w:ascii="微软雅黑" w:eastAsia="微软雅黑" w:hAnsi="微软雅黑" w:cs="微软雅黑"/>
+        </w:rPr>
+        <w:t>inder</w:t>
+      </w:r>
+      <w:r>
+        <w:rPr>
+          <w:rFonts w:ascii="微软雅黑" w:eastAsia="微软雅黑" w:hAnsi="微软雅黑" w:cs="微软雅黑" w:hint="eastAsia"/>
+        </w:rPr>
+        <w:t>的服务器端的数据库访问对象</w:t>
       </w:r>
     </w:p>
     <w:p>
@@ -3670,22 +2731,16 @@
           <w:rFonts w:ascii="微软雅黑" w:eastAsia="微软雅黑" w:hAnsi="微软雅黑" w:cs="微软雅黑"/>
         </w:rPr>
       </w:pPr>
-      <w:bookmarkStart w:id="12" w:name="_Toc310787532"/>
-      <w:bookmarkStart w:id="13" w:name="_Toc13531594"/>
-      <w:r>
-        <w:rPr>
-          <w:rFonts w:ascii="微软雅黑" w:eastAsia="微软雅黑" w:hAnsi="微软雅黑" w:cs="微软雅黑" w:hint="eastAsia"/>
-        </w:rPr>
-        <w:t xml:space="preserve">2.3 </w:t>
-      </w:r>
-      <w:r>
-        <w:rPr>
-          <w:rFonts w:ascii="微软雅黑" w:eastAsia="微软雅黑" w:hAnsi="微软雅黑" w:cs="微软雅黑" w:hint="eastAsia"/>
-        </w:rPr>
-        <w:t>功能列表</w:t>
-      </w:r>
+      <w:bookmarkStart w:id="11" w:name="_Toc310787532"/>
+      <w:bookmarkStart w:id="12" w:name="_Toc13531594"/>
+      <w:r>
+        <w:rPr>
+          <w:rFonts w:ascii="微软雅黑" w:eastAsia="微软雅黑" w:hAnsi="微软雅黑" w:cs="微软雅黑" w:hint="eastAsia"/>
+        </w:rPr>
+        <w:t>2.3 功能列表</w:t>
+      </w:r>
+      <w:bookmarkEnd w:id="11"/>
       <w:bookmarkEnd w:id="12"/>
-      <w:bookmarkEnd w:id="13"/>
     </w:p>
     <w:p>
       <w:pPr>
@@ -3698,19 +2753,7 @@
         <w:rPr>
           <w:rFonts w:ascii="微软雅黑" w:eastAsia="微软雅黑" w:hAnsi="微软雅黑" w:cs="微软雅黑" w:hint="eastAsia"/>
         </w:rPr>
-        <w:t>本软件共有五个功能模块，</w:t>
-      </w:r>
-      <w:r>
-        <w:rPr>
-          <w:rFonts w:ascii="微软雅黑" w:eastAsia="微软雅黑" w:hAnsi="微软雅黑" w:cs="微软雅黑" w:hint="eastAsia"/>
-        </w:rPr>
-        <w:t>五个模块及其下属功能</w:t>
-      </w:r>
-      <w:r>
-        <w:rPr>
-          <w:rFonts w:ascii="微软雅黑" w:eastAsia="微软雅黑" w:hAnsi="微软雅黑" w:cs="微软雅黑" w:hint="eastAsia"/>
-        </w:rPr>
-        <w:t>分别是：</w:t>
+        <w:t>本软件共有五个功能模块，五个模块及其下属功能分别是：</w:t>
       </w:r>
     </w:p>
     <w:p>
@@ -3729,25 +2772,7 @@
         <w:rPr>
           <w:rFonts w:ascii="微软雅黑" w:eastAsia="微软雅黑" w:hAnsi="微软雅黑" w:cs="微软雅黑" w:hint="eastAsia"/>
         </w:rPr>
-        <w:t>用户</w:t>
-      </w:r>
-      <w:r>
-        <w:rPr>
-          <w:rFonts w:ascii="微软雅黑" w:eastAsia="微软雅黑" w:hAnsi="微软雅黑" w:cs="微软雅黑" w:hint="eastAsia"/>
-        </w:rPr>
-        <w:t>登录：</w:t>
-      </w:r>
-      <w:r>
-        <w:rPr>
-          <w:rFonts w:ascii="微软雅黑" w:eastAsia="微软雅黑" w:hAnsi="微软雅黑" w:cs="微软雅黑" w:hint="eastAsia"/>
-        </w:rPr>
-        <w:t>登录</w:t>
-      </w:r>
-      <w:r>
-        <w:rPr>
-          <w:rFonts w:ascii="微软雅黑" w:eastAsia="微软雅黑" w:hAnsi="微软雅黑" w:cs="微软雅黑" w:hint="eastAsia"/>
-        </w:rPr>
-        <w:t>账号</w:t>
+        <w:t>用户登录：登录账号</w:t>
       </w:r>
     </w:p>
     <w:p>
@@ -3766,19 +2791,7 @@
         <w:rPr>
           <w:rFonts w:ascii="微软雅黑" w:eastAsia="微软雅黑" w:hAnsi="微软雅黑" w:cs="微软雅黑" w:hint="eastAsia"/>
         </w:rPr>
-        <w:t>统一用户管理：创建账号、重置密码、禁封账号</w:t>
-      </w:r>
-      <w:r>
-        <w:rPr>
-          <w:rFonts w:ascii="微软雅黑" w:eastAsia="微软雅黑" w:hAnsi="微软雅黑" w:cs="微软雅黑" w:hint="eastAsia"/>
-        </w:rPr>
-        <w:t>、解禁账号和</w:t>
-      </w:r>
-      <w:r>
-        <w:rPr>
-          <w:rFonts w:ascii="微软雅黑" w:eastAsia="微软雅黑" w:hAnsi="微软雅黑" w:cs="微软雅黑" w:hint="eastAsia"/>
-        </w:rPr>
-        <w:t>删除账号</w:t>
+        <w:t>统一用户管理：创建账号、重置密码、禁封账号、解禁账号和删除账号</w:t>
       </w:r>
     </w:p>
     <w:p>
@@ -3797,31 +2810,7 @@
         <w:rPr>
           <w:rFonts w:ascii="微软雅黑" w:eastAsia="微软雅黑" w:hAnsi="微软雅黑" w:cs="微软雅黑" w:hint="eastAsia"/>
         </w:rPr>
-        <w:t>部门管理：创建部门</w:t>
-      </w:r>
-      <w:r>
-        <w:rPr>
-          <w:rFonts w:ascii="微软雅黑" w:eastAsia="微软雅黑" w:hAnsi="微软雅黑" w:cs="微软雅黑" w:hint="eastAsia"/>
-        </w:rPr>
-        <w:t>、删除部门</w:t>
-      </w:r>
-      <w:r>
-        <w:rPr>
-          <w:rFonts w:ascii="微软雅黑" w:eastAsia="微软雅黑" w:hAnsi="微软雅黑" w:cs="微软雅黑" w:hint="eastAsia"/>
-        </w:rPr>
-        <w:t>、添加部门成员</w:t>
-      </w:r>
-      <w:r>
-        <w:rPr>
-          <w:rFonts w:ascii="微软雅黑" w:eastAsia="微软雅黑" w:hAnsi="微软雅黑" w:cs="微软雅黑" w:hint="eastAsia"/>
-        </w:rPr>
-        <w:t>和</w:t>
-      </w:r>
-      <w:r>
-        <w:rPr>
-          <w:rFonts w:ascii="微软雅黑" w:eastAsia="微软雅黑" w:hAnsi="微软雅黑" w:cs="微软雅黑" w:hint="eastAsia"/>
-        </w:rPr>
-        <w:t>移除部门成员</w:t>
+        <w:t>部门管理：创建部门、删除部门、添加部门成员和移除部门成员</w:t>
       </w:r>
     </w:p>
     <w:p>
@@ -3859,19 +2848,7 @@
         <w:rPr>
           <w:rFonts w:ascii="微软雅黑" w:eastAsia="微软雅黑" w:hAnsi="微软雅黑" w:cs="微软雅黑" w:hint="eastAsia"/>
         </w:rPr>
-        <w:t>安全加密：MD5处理密码、登录时加密算法选择、加密文本消息、验证消息一致性</w:t>
-      </w:r>
-      <w:r>
-        <w:rPr>
-          <w:rFonts w:ascii="微软雅黑" w:eastAsia="微软雅黑" w:hAnsi="微软雅黑" w:cs="微软雅黑" w:hint="eastAsia"/>
-        </w:rPr>
-        <w:t>和</w:t>
-      </w:r>
-      <w:r>
-        <w:rPr>
-          <w:rFonts w:ascii="微软雅黑" w:eastAsia="微软雅黑" w:hAnsi="微软雅黑" w:cs="微软雅黑" w:hint="eastAsia"/>
-        </w:rPr>
-        <w:t>验证文件一致性。</w:t>
+        <w:t>安全加密：MD5处理密码、登录时加密算法选择、加密文本消息、验证消息一致性和验证文件一致性。</w:t>
       </w:r>
     </w:p>
     <w:p>
@@ -3881,16 +2858,16 @@
           <w:rFonts w:ascii="微软雅黑" w:eastAsia="微软雅黑" w:hAnsi="微软雅黑" w:cs="微软雅黑"/>
         </w:rPr>
       </w:pPr>
+      <w:bookmarkStart w:id="13" w:name="_Toc13531595"/>
       <w:bookmarkStart w:id="14" w:name="_Toc310787533"/>
-      <w:bookmarkStart w:id="15" w:name="_Toc13531595"/>
       <w:r>
         <w:rPr>
           <w:rFonts w:ascii="微软雅黑" w:eastAsia="微软雅黑" w:hAnsi="微软雅黑" w:cs="微软雅黑" w:hint="eastAsia"/>
         </w:rPr>
         <w:t>2.4 运行环境</w:t>
       </w:r>
+      <w:bookmarkEnd w:id="13"/>
       <w:bookmarkEnd w:id="14"/>
-      <w:bookmarkEnd w:id="15"/>
     </w:p>
     <w:p>
       <w:pPr>
@@ -3917,13 +2894,7 @@
         <w:rPr>
           <w:rFonts w:ascii="微软雅黑" w:eastAsia="微软雅黑" w:hAnsi="微软雅黑" w:cs="微软雅黑" w:hint="eastAsia"/>
         </w:rPr>
-        <w:t>操作系统：</w:t>
-      </w:r>
-      <w:r>
-        <w:rPr>
-          <w:rFonts w:ascii="微软雅黑" w:eastAsia="微软雅黑" w:hAnsi="微软雅黑" w:cs="微软雅黑" w:hint="eastAsia"/>
-        </w:rPr>
-        <w:t>W</w:t>
+        <w:t>操作系统：W</w:t>
       </w:r>
       <w:r>
         <w:rPr>
@@ -4004,7 +2975,20 @@
           <w:rFonts w:ascii="微软雅黑" w:eastAsia="微软雅黑" w:hAnsi="微软雅黑" w:cs="微软雅黑"/>
         </w:rPr>
         <w:tab/>
-        <w:t>MariaDB 10.4</w:t>
+      </w:r>
+      <w:proofErr w:type="spellStart"/>
+      <w:r>
+        <w:rPr>
+          <w:rFonts w:ascii="微软雅黑" w:eastAsia="微软雅黑" w:hAnsi="微软雅黑" w:cs="微软雅黑"/>
+        </w:rPr>
+        <w:t>MariaDB</w:t>
+      </w:r>
+      <w:proofErr w:type="spellEnd"/>
+      <w:r>
+        <w:rPr>
+          <w:rFonts w:ascii="微软雅黑" w:eastAsia="微软雅黑" w:hAnsi="微软雅黑" w:cs="微软雅黑"/>
+        </w:rPr>
+        <w:t xml:space="preserve"> 10.4</w:t>
       </w:r>
     </w:p>
     <w:p>
@@ -4019,7 +3003,20 @@
           <w:rFonts w:ascii="微软雅黑" w:eastAsia="微软雅黑" w:hAnsi="微软雅黑" w:cs="微软雅黑"/>
         </w:rPr>
         <w:tab/>
-        <w:t>HeidiSQL 9.5.0</w:t>
+      </w:r>
+      <w:proofErr w:type="spellStart"/>
+      <w:r>
+        <w:rPr>
+          <w:rFonts w:ascii="微软雅黑" w:eastAsia="微软雅黑" w:hAnsi="微软雅黑" w:cs="微软雅黑"/>
+        </w:rPr>
+        <w:t>HeidiSQL</w:t>
+      </w:r>
+      <w:proofErr w:type="spellEnd"/>
+      <w:r>
+        <w:rPr>
+          <w:rFonts w:ascii="微软雅黑" w:eastAsia="微软雅黑" w:hAnsi="微软雅黑" w:cs="微软雅黑"/>
+        </w:rPr>
+        <w:t xml:space="preserve"> 9.5.0</w:t>
       </w:r>
     </w:p>
     <w:p>
@@ -4029,80 +3026,199 @@
           <w:rFonts w:ascii="微软雅黑" w:eastAsia="微软雅黑" w:hAnsi="微软雅黑" w:cs="微软雅黑"/>
         </w:rPr>
       </w:pPr>
+      <w:bookmarkStart w:id="15" w:name="_Toc13531596"/>
       <w:bookmarkStart w:id="16" w:name="_Toc310787534"/>
-      <w:bookmarkStart w:id="17" w:name="_Toc13531596"/>
-      <w:r>
-        <w:rPr>
-          <w:rFonts w:ascii="微软雅黑" w:eastAsia="微软雅黑" w:hAnsi="微软雅黑" w:cs="微软雅黑" w:hint="eastAsia"/>
-          <w:highlight w:val="yellow"/>
+      <w:r>
+        <w:rPr>
+          <w:rFonts w:ascii="微软雅黑" w:eastAsia="微软雅黑" w:hAnsi="微软雅黑" w:cs="微软雅黑" w:hint="eastAsia"/>
         </w:rPr>
         <w:t>2.5 安装方法</w:t>
       </w:r>
+      <w:bookmarkEnd w:id="15"/>
       <w:bookmarkEnd w:id="16"/>
+    </w:p>
+    <w:p>
+      <w:pPr>
+        <w:rPr>
+          <w:rFonts w:ascii="微软雅黑" w:eastAsia="微软雅黑" w:hAnsi="微软雅黑" w:cs="微软雅黑"/>
+        </w:rPr>
+      </w:pPr>
+      <w:r>
+        <w:rPr>
+          <w:rFonts w:ascii="微软雅黑" w:eastAsia="微软雅黑" w:hAnsi="微软雅黑" w:cs="微软雅黑" w:hint="eastAsia"/>
+        </w:rPr>
+        <w:tab/>
+        <w:t xml:space="preserve">（1） </w:t>
+      </w:r>
+      <w:r>
+        <w:rPr>
+          <w:rFonts w:ascii="微软雅黑" w:eastAsia="微软雅黑" w:hAnsi="微软雅黑" w:cs="微软雅黑" w:hint="eastAsia"/>
+        </w:rPr>
+        <w:t>将压缩包中的T</w:t>
+      </w:r>
+      <w:r>
+        <w:rPr>
+          <w:rFonts w:ascii="微软雅黑" w:eastAsia="微软雅黑" w:hAnsi="微软雅黑" w:cs="微软雅黑"/>
+        </w:rPr>
+        <w:t>inder</w:t>
+      </w:r>
+      <w:r>
+        <w:rPr>
+          <w:rFonts w:ascii="微软雅黑" w:eastAsia="微软雅黑" w:hAnsi="微软雅黑" w:cs="微软雅黑" w:hint="eastAsia"/>
+        </w:rPr>
+        <w:t>文件夹解压到</w:t>
+      </w:r>
+      <w:r>
+        <w:rPr>
+          <w:rFonts w:ascii="微软雅黑" w:eastAsia="微软雅黑" w:hAnsi="微软雅黑" w:cs="微软雅黑" w:hint="eastAsia"/>
+        </w:rPr>
+        <w:t>计算机的任意位置</w:t>
+      </w:r>
+      <w:r>
+        <w:rPr>
+          <w:rFonts w:ascii="微软雅黑" w:eastAsia="微软雅黑" w:hAnsi="微软雅黑" w:cs="微软雅黑" w:hint="eastAsia"/>
+        </w:rPr>
+        <w:t>；</w:t>
+      </w:r>
+    </w:p>
+    <w:p>
+      <w:pPr>
+        <w:ind w:leftChars="200" w:left="1050" w:hangingChars="300" w:hanging="630"/>
+        <w:rPr>
+          <w:rFonts w:ascii="微软雅黑" w:eastAsia="微软雅黑" w:hAnsi="微软雅黑" w:cs="微软雅黑"/>
+        </w:rPr>
+      </w:pPr>
+      <w:r>
+        <w:rPr>
+          <w:rFonts w:ascii="微软雅黑" w:eastAsia="微软雅黑" w:hAnsi="微软雅黑" w:cs="微软雅黑" w:hint="eastAsia"/>
+        </w:rPr>
+        <w:t xml:space="preserve">（2） </w:t>
+      </w:r>
+      <w:r>
+        <w:rPr>
+          <w:rFonts w:ascii="微软雅黑" w:eastAsia="微软雅黑" w:hAnsi="微软雅黑" w:cs="微软雅黑" w:hint="eastAsia"/>
+        </w:rPr>
+        <w:t>将T</w:t>
+      </w:r>
+      <w:r>
+        <w:rPr>
+          <w:rFonts w:ascii="微软雅黑" w:eastAsia="微软雅黑" w:hAnsi="微软雅黑" w:cs="微软雅黑"/>
+        </w:rPr>
+        <w:t>inder</w:t>
+      </w:r>
+      <w:r>
+        <w:rPr>
+          <w:rFonts w:ascii="微软雅黑" w:eastAsia="微软雅黑" w:hAnsi="微软雅黑" w:cs="微软雅黑" w:hint="eastAsia"/>
+        </w:rPr>
+        <w:t>文件夹导入为E</w:t>
+      </w:r>
+      <w:r>
+        <w:rPr>
+          <w:rFonts w:ascii="微软雅黑" w:eastAsia="微软雅黑" w:hAnsi="微软雅黑" w:cs="微软雅黑"/>
+        </w:rPr>
+        <w:t>clipse</w:t>
+      </w:r>
+      <w:r>
+        <w:rPr>
+          <w:rFonts w:ascii="微软雅黑" w:eastAsia="微软雅黑" w:hAnsi="微软雅黑" w:cs="微软雅黑" w:hint="eastAsia"/>
+        </w:rPr>
+        <w:t>项目</w:t>
+      </w:r>
+      <w:r>
+        <w:rPr>
+          <w:rFonts w:ascii="微软雅黑" w:eastAsia="微软雅黑" w:hAnsi="微软雅黑" w:cs="微软雅黑" w:hint="eastAsia"/>
+        </w:rPr>
+        <w:t>；</w:t>
+      </w:r>
+    </w:p>
+    <w:p>
+      <w:pPr>
+        <w:ind w:leftChars="200" w:left="1050" w:hangingChars="300" w:hanging="630"/>
+        <w:rPr>
+          <w:rFonts w:ascii="微软雅黑" w:eastAsia="微软雅黑" w:hAnsi="微软雅黑" w:cs="微软雅黑"/>
+        </w:rPr>
+      </w:pPr>
+      <w:r>
+        <w:rPr>
+          <w:rFonts w:ascii="微软雅黑" w:eastAsia="微软雅黑" w:hAnsi="微软雅黑" w:cs="微软雅黑" w:hint="eastAsia"/>
+        </w:rPr>
+        <w:lastRenderedPageBreak/>
+        <w:t>（3） 运行服务器端软件，将</w:t>
+      </w:r>
+      <w:r>
+        <w:rPr>
+          <w:rFonts w:ascii="微软雅黑" w:eastAsia="微软雅黑" w:hAnsi="微软雅黑" w:cs="微软雅黑"/>
+        </w:rPr>
+        <w:t>ServerThreadPool.ServerThreadPool.java</w:t>
+      </w:r>
+      <w:r>
+        <w:rPr>
+          <w:rFonts w:ascii="微软雅黑" w:eastAsia="微软雅黑" w:hAnsi="微软雅黑" w:cs="微软雅黑" w:hint="eastAsia"/>
+        </w:rPr>
+        <w:t>作为J</w:t>
+      </w:r>
+      <w:r>
+        <w:rPr>
+          <w:rFonts w:ascii="微软雅黑" w:eastAsia="微软雅黑" w:hAnsi="微软雅黑" w:cs="微软雅黑"/>
+        </w:rPr>
+        <w:t>ava Application</w:t>
+      </w:r>
+      <w:r>
+        <w:rPr>
+          <w:rFonts w:ascii="微软雅黑" w:eastAsia="微软雅黑" w:hAnsi="微软雅黑" w:cs="微软雅黑" w:hint="eastAsia"/>
+        </w:rPr>
+        <w:t>运行；运行客户端软件，将</w:t>
+      </w:r>
+      <w:r>
+        <w:rPr>
+          <w:rFonts w:ascii="微软雅黑" w:eastAsia="微软雅黑" w:hAnsi="微软雅黑" w:cs="微软雅黑"/>
+        </w:rPr>
+        <w:t>ClientGUI.ChatApplication.java</w:t>
+      </w:r>
+      <w:r>
+        <w:rPr>
+          <w:rFonts w:ascii="微软雅黑" w:eastAsia="微软雅黑" w:hAnsi="微软雅黑" w:cs="微软雅黑" w:hint="eastAsia"/>
+        </w:rPr>
+        <w:t>作为J</w:t>
+      </w:r>
+      <w:r>
+        <w:rPr>
+          <w:rFonts w:ascii="微软雅黑" w:eastAsia="微软雅黑" w:hAnsi="微软雅黑" w:cs="微软雅黑"/>
+        </w:rPr>
+        <w:t>ava Application</w:t>
+      </w:r>
+      <w:r>
+        <w:rPr>
+          <w:rFonts w:ascii="微软雅黑" w:eastAsia="微软雅黑" w:hAnsi="微软雅黑" w:cs="微软雅黑" w:hint="eastAsia"/>
+        </w:rPr>
+        <w:t>运行；运行管理员软件，将</w:t>
+      </w:r>
+      <w:r>
+        <w:rPr>
+          <w:rFonts w:ascii="微软雅黑" w:eastAsia="微软雅黑" w:hAnsi="微软雅黑" w:cs="微软雅黑"/>
+        </w:rPr>
+        <w:t>adminUI.AdminApplication.java</w:t>
+      </w:r>
+      <w:r>
+        <w:rPr>
+          <w:rFonts w:ascii="微软雅黑" w:eastAsia="微软雅黑" w:hAnsi="微软雅黑" w:cs="微软雅黑" w:hint="eastAsia"/>
+        </w:rPr>
+        <w:t>作为J</w:t>
+      </w:r>
+      <w:r>
+        <w:rPr>
+          <w:rFonts w:ascii="微软雅黑" w:eastAsia="微软雅黑" w:hAnsi="微软雅黑" w:cs="微软雅黑"/>
+        </w:rPr>
+        <w:t>ava Application</w:t>
+      </w:r>
+      <w:r>
+        <w:rPr>
+          <w:rFonts w:ascii="微软雅黑" w:eastAsia="微软雅黑" w:hAnsi="微软雅黑" w:cs="微软雅黑" w:hint="eastAsia"/>
+        </w:rPr>
+        <w:t>运行。</w:t>
+      </w:r>
+      <w:bookmarkStart w:id="17" w:name="_GoBack"/>
       <w:bookmarkEnd w:id="17"/>
-    </w:p>
-    <w:p>
-      <w:pPr>
-        <w:rPr>
-          <w:rFonts w:ascii="微软雅黑" w:eastAsia="微软雅黑" w:hAnsi="微软雅黑" w:cs="微软雅黑"/>
-        </w:rPr>
-      </w:pPr>
-      <w:r>
-        <w:rPr>
-          <w:rFonts w:ascii="微软雅黑" w:eastAsia="微软雅黑" w:hAnsi="微软雅黑" w:cs="微软雅黑" w:hint="eastAsia"/>
-        </w:rPr>
-        <w:tab/>
-        <w:t>（1） 安装软件内容清单中的所有apk安装包；</w:t>
-      </w:r>
-    </w:p>
-    <w:p>
-      <w:pPr>
-        <w:ind w:leftChars="200" w:left="1050" w:hangingChars="300" w:hanging="630"/>
-        <w:rPr>
-          <w:rFonts w:ascii="微软雅黑" w:eastAsia="微软雅黑" w:hAnsi="微软雅黑" w:cs="微软雅黑"/>
-        </w:rPr>
-      </w:pPr>
-      <w:r>
-        <w:rPr>
-          <w:rFonts w:ascii="微软雅黑" w:eastAsia="微软雅黑" w:hAnsi="微软雅黑" w:cs="微软雅黑" w:hint="eastAsia"/>
-        </w:rPr>
-        <w:t>（2） 在设置-&gt;应用程序-&gt;管理应用程序-&gt;全部中找到原生Launcher，清除默认设</w:t>
-      </w:r>
-      <w:r>
-        <w:rPr>
-          <w:rFonts w:ascii="微软雅黑" w:eastAsia="微软雅黑" w:hAnsi="微软雅黑" w:cs="微软雅黑" w:hint="eastAsia"/>
-        </w:rPr>
-        <w:lastRenderedPageBreak/>
-        <w:t>置；</w:t>
-      </w:r>
-    </w:p>
-    <w:p>
-      <w:pPr>
-        <w:ind w:firstLine="420"/>
-        <w:rPr>
-          <w:rFonts w:ascii="微软雅黑" w:eastAsia="微软雅黑" w:hAnsi="微软雅黑" w:cs="微软雅黑"/>
-        </w:rPr>
-      </w:pPr>
-      <w:r>
-        <w:rPr>
-          <w:rFonts w:ascii="微软雅黑" w:eastAsia="微软雅黑" w:hAnsi="微软雅黑" w:cs="微软雅黑" w:hint="eastAsia"/>
-        </w:rPr>
-        <w:t>（3） 在应用程序菜单中找到LockScreen应用，打开应用，启动自定义锁屏；</w:t>
-      </w:r>
-    </w:p>
-    <w:p>
-      <w:pPr>
-        <w:ind w:firstLine="420"/>
-        <w:rPr>
-          <w:rFonts w:ascii="微软雅黑" w:eastAsia="微软雅黑" w:hAnsi="微软雅黑" w:cs="微软雅黑"/>
-        </w:rPr>
-      </w:pPr>
-      <w:r>
-        <w:rPr>
-          <w:rFonts w:ascii="微软雅黑" w:eastAsia="微软雅黑" w:hAnsi="微软雅黑" w:cs="微软雅黑" w:hint="eastAsia"/>
-        </w:rPr>
-        <w:t>（4）点击Home键，选择ZTE Launcher。</w:t>
-      </w:r>
     </w:p>
     <w:p>
       <w:pPr>
@@ -4204,7 +3320,7 @@
 </file>
 
 <file path=word/endnotes.xml><?xml version="1.0" encoding="utf-8"?>
-<w:endnotes xmlns:wpc="http://schemas.microsoft.com/office/word/2010/wordprocessingCanvas" xmlns:cx="http://schemas.microsoft.com/office/drawing/2014/chartex" xmlns:cx1="http://schemas.microsoft.com/office/drawing/2015/9/8/chartex" xmlns:cx2="http://schemas.microsoft.com/office/drawing/2015/10/21/chartex" xmlns:cx3="http://schemas.microsoft.com/office/drawing/2016/5/9/chartex" xmlns:cx4="http://schemas.microsoft.com/office/drawing/2016/5/10/chartex" xmlns:cx5="http://schemas.microsoft.com/office/drawing/2016/5/11/chartex" xmlns:cx6="http://schemas.microsoft.com/office/drawing/2016/5/12/chartex" xmlns:cx7="http://schemas.microsoft.com/office/drawing/2016/5/13/chartex" xmlns:cx8="http://schemas.microsoft.com/office/drawing/2016/5/14/chartex" xmlns:mc="http://schemas.openxmlformats.org/markup-compatibility/2006" xmlns:aink="http://schemas.microsoft.com/office/drawing/2016/ink" xmlns:am3d="http://schemas.microsoft.com/office/drawing/2017/model3d" xmlns:o="urn:schemas-microsoft-com:office:office" xmlns:r="http://schemas.openxmlformats.org/officeDocument/2006/relationships" xmlns:m="http://schemas.openxmlformats.org/officeDocument/2006/math" xmlns:v="urn:schemas-microsoft-com:vml" xmlns:wp14="http://schemas.microsoft.com/office/word/2010/wordprocessingDrawing" xmlns:wp="http://schemas.openxmlformats.org/drawingml/2006/wordprocessingDrawing" xmlns:w10="urn:schemas-microsoft-com:office:word" xmlns:w="http://schemas.openxmlformats.org/wordprocessingml/2006/main" xmlns:w14="http://schemas.microsoft.com/office/word/2010/wordml" xmlns:w15="http://schemas.microsoft.com/office/word/2012/wordml" xmlns:w16cid="http://schemas.microsoft.com/office/word/2016/wordml/cid" xmlns:w16se="http://schemas.microsoft.com/office/word/2015/wordml/symex" xmlns:wpg="http://schemas.microsoft.com/office/word/2010/wordprocessingGroup" xmlns:wpi="http://schemas.microsoft.com/office/word/2010/wordprocessingInk" xmlns:wne="http://schemas.microsoft.com/office/word/2006/wordml" xmlns:wps="http://schemas.microsoft.com/office/word/2010/wordprocessingShape" mc:Ignorable="w14 w15 w16se w16cid wp14">
+<w:endnotes xmlns:wpc="http://schemas.microsoft.com/office/word/2010/wordprocessingCanvas" xmlns:cx="http://schemas.microsoft.com/office/drawing/2014/chartex" xmlns:mc="http://schemas.openxmlformats.org/markup-compatibility/2006" xmlns:o="urn:schemas-microsoft-com:office:office" xmlns:r="http://schemas.openxmlformats.org/officeDocument/2006/relationships" xmlns:m="http://schemas.openxmlformats.org/officeDocument/2006/math" xmlns:v="urn:schemas-microsoft-com:vml" xmlns:wp14="http://schemas.microsoft.com/office/word/2010/wordprocessingDrawing" xmlns:wp="http://schemas.openxmlformats.org/drawingml/2006/wordprocessingDrawing" xmlns:w10="urn:schemas-microsoft-com:office:word" xmlns:w="http://schemas.openxmlformats.org/wordprocessingml/2006/main" xmlns:w14="http://schemas.microsoft.com/office/word/2010/wordml" xmlns:w15="http://schemas.microsoft.com/office/word/2012/wordml" xmlns:w16se="http://schemas.microsoft.com/office/word/2015/wordml/symex" xmlns:wpg="http://schemas.microsoft.com/office/word/2010/wordprocessingGroup" xmlns:wpi="http://schemas.microsoft.com/office/word/2010/wordprocessingInk" xmlns:wne="http://schemas.microsoft.com/office/word/2006/wordml" xmlns:wps="http://schemas.microsoft.com/office/word/2010/wordprocessingShape" mc:Ignorable="w14 w15 w16se wp14">
   <w:endnote w:type="separator" w:id="-1">
     <w:p>
       <w:r>
@@ -4223,7 +3339,7 @@
 </file>
 
 <file path=word/footer1.xml><?xml version="1.0" encoding="utf-8"?>
-<w:ftr xmlns:wpc="http://schemas.microsoft.com/office/word/2010/wordprocessingCanvas" xmlns:cx="http://schemas.microsoft.com/office/drawing/2014/chartex" xmlns:cx1="http://schemas.microsoft.com/office/drawing/2015/9/8/chartex" xmlns:cx2="http://schemas.microsoft.com/office/drawing/2015/10/21/chartex" xmlns:cx3="http://schemas.microsoft.com/office/drawing/2016/5/9/chartex" xmlns:cx4="http://schemas.microsoft.com/office/drawing/2016/5/10/chartex" xmlns:cx5="http://schemas.microsoft.com/office/drawing/2016/5/11/chartex" xmlns:cx6="http://schemas.microsoft.com/office/drawing/2016/5/12/chartex" xmlns:cx7="http://schemas.microsoft.com/office/drawing/2016/5/13/chartex" xmlns:cx8="http://schemas.microsoft.com/office/drawing/2016/5/14/chartex" xmlns:mc="http://schemas.openxmlformats.org/markup-compatibility/2006" xmlns:aink="http://schemas.microsoft.com/office/drawing/2016/ink" xmlns:am3d="http://schemas.microsoft.com/office/drawing/2017/model3d" xmlns:o="urn:schemas-microsoft-com:office:office" xmlns:r="http://schemas.openxmlformats.org/officeDocument/2006/relationships" xmlns:m="http://schemas.openxmlformats.org/officeDocument/2006/math" xmlns:v="urn:schemas-microsoft-com:vml" xmlns:wp14="http://schemas.microsoft.com/office/word/2010/wordprocessingDrawing" xmlns:wp="http://schemas.openxmlformats.org/drawingml/2006/wordprocessingDrawing" xmlns:w10="urn:schemas-microsoft-com:office:word" xmlns:w="http://schemas.openxmlformats.org/wordprocessingml/2006/main" xmlns:w14="http://schemas.microsoft.com/office/word/2010/wordml" xmlns:w15="http://schemas.microsoft.com/office/word/2012/wordml" xmlns:w16cid="http://schemas.microsoft.com/office/word/2016/wordml/cid" xmlns:w16se="http://schemas.microsoft.com/office/word/2015/wordml/symex" xmlns:wpg="http://schemas.microsoft.com/office/word/2010/wordprocessingGroup" xmlns:wpi="http://schemas.microsoft.com/office/word/2010/wordprocessingInk" xmlns:wne="http://schemas.microsoft.com/office/word/2006/wordml" xmlns:wps="http://schemas.microsoft.com/office/word/2010/wordprocessingShape" mc:Ignorable="w14 w15 w16se w16cid wp14">
+<w:ftr xmlns:wpc="http://schemas.microsoft.com/office/word/2010/wordprocessingCanvas" xmlns:cx="http://schemas.microsoft.com/office/drawing/2014/chartex" xmlns:mc="http://schemas.openxmlformats.org/markup-compatibility/2006" xmlns:o="urn:schemas-microsoft-com:office:office" xmlns:r="http://schemas.openxmlformats.org/officeDocument/2006/relationships" xmlns:m="http://schemas.openxmlformats.org/officeDocument/2006/math" xmlns:v="urn:schemas-microsoft-com:vml" xmlns:wp14="http://schemas.microsoft.com/office/word/2010/wordprocessingDrawing" xmlns:wp="http://schemas.openxmlformats.org/drawingml/2006/wordprocessingDrawing" xmlns:w10="urn:schemas-microsoft-com:office:word" xmlns:w="http://schemas.openxmlformats.org/wordprocessingml/2006/main" xmlns:w14="http://schemas.microsoft.com/office/word/2010/wordml" xmlns:w15="http://schemas.microsoft.com/office/word/2012/wordml" xmlns:w16se="http://schemas.microsoft.com/office/word/2015/wordml/symex" xmlns:wpg="http://schemas.microsoft.com/office/word/2010/wordprocessingGroup" xmlns:wpi="http://schemas.microsoft.com/office/word/2010/wordprocessingInk" xmlns:wne="http://schemas.microsoft.com/office/word/2006/wordml" xmlns:wps="http://schemas.microsoft.com/office/word/2010/wordprocessingShape" mc:Ignorable="w14 w15 w16se wp14">
   <w:p>
     <w:pPr>
       <w:pStyle w:val="a3"/>
@@ -4291,8 +3407,9 @@
     <w:r>
       <w:rPr>
         <w:rFonts w:ascii="微软雅黑" w:eastAsia="微软雅黑" w:hAnsi="微软雅黑"/>
-      </w:rPr>
-      <w:t>2</w:t>
+        <w:noProof/>
+      </w:rPr>
+      <w:t>8</w:t>
     </w:r>
     <w:r>
       <w:rPr>
@@ -4327,6 +3444,7 @@
     <w:r>
       <w:rPr>
         <w:rFonts w:ascii="微软雅黑" w:eastAsia="微软雅黑" w:hAnsi="微软雅黑"/>
+        <w:noProof/>
       </w:rPr>
       <w:t>8</w:t>
     </w:r>
@@ -4358,7 +3476,7 @@
 </file>
 
 <file path=word/footnotes.xml><?xml version="1.0" encoding="utf-8"?>
-<w:footnotes xmlns:wpc="http://schemas.microsoft.com/office/word/2010/wordprocessingCanvas" xmlns:cx="http://schemas.microsoft.com/office/drawing/2014/chartex" xmlns:cx1="http://schemas.microsoft.com/office/drawing/2015/9/8/chartex" xmlns:cx2="http://schemas.microsoft.com/office/drawing/2015/10/21/chartex" xmlns:cx3="http://schemas.microsoft.com/office/drawing/2016/5/9/chartex" xmlns:cx4="http://schemas.microsoft.com/office/drawing/2016/5/10/chartex" xmlns:cx5="http://schemas.microsoft.com/office/drawing/2016/5/11/chartex" xmlns:cx6="http://schemas.microsoft.com/office/drawing/2016/5/12/chartex" xmlns:cx7="http://schemas.microsoft.com/office/drawing/2016/5/13/chartex" xmlns:cx8="http://schemas.microsoft.com/office/drawing/2016/5/14/chartex" xmlns:mc="http://schemas.openxmlformats.org/markup-compatibility/2006" xmlns:aink="http://schemas.microsoft.com/office/drawing/2016/ink" xmlns:am3d="http://schemas.microsoft.com/office/drawing/2017/model3d" xmlns:o="urn:schemas-microsoft-com:office:office" xmlns:r="http://schemas.openxmlformats.org/officeDocument/2006/relationships" xmlns:m="http://schemas.openxmlformats.org/officeDocument/2006/math" xmlns:v="urn:schemas-microsoft-com:vml" xmlns:wp14="http://schemas.microsoft.com/office/word/2010/wordprocessingDrawing" xmlns:wp="http://schemas.openxmlformats.org/drawingml/2006/wordprocessingDrawing" xmlns:w10="urn:schemas-microsoft-com:office:word" xmlns:w="http://schemas.openxmlformats.org/wordprocessingml/2006/main" xmlns:w14="http://schemas.microsoft.com/office/word/2010/wordml" xmlns:w15="http://schemas.microsoft.com/office/word/2012/wordml" xmlns:w16cid="http://schemas.microsoft.com/office/word/2016/wordml/cid" xmlns:w16se="http://schemas.microsoft.com/office/word/2015/wordml/symex" xmlns:wpg="http://schemas.microsoft.com/office/word/2010/wordprocessingGroup" xmlns:wpi="http://schemas.microsoft.com/office/word/2010/wordprocessingInk" xmlns:wne="http://schemas.microsoft.com/office/word/2006/wordml" xmlns:wps="http://schemas.microsoft.com/office/word/2010/wordprocessingShape" mc:Ignorable="w14 w15 w16se w16cid wp14">
+<w:footnotes xmlns:wpc="http://schemas.microsoft.com/office/word/2010/wordprocessingCanvas" xmlns:cx="http://schemas.microsoft.com/office/drawing/2014/chartex" xmlns:mc="http://schemas.openxmlformats.org/markup-compatibility/2006" xmlns:o="urn:schemas-microsoft-com:office:office" xmlns:r="http://schemas.openxmlformats.org/officeDocument/2006/relationships" xmlns:m="http://schemas.openxmlformats.org/officeDocument/2006/math" xmlns:v="urn:schemas-microsoft-com:vml" xmlns:wp14="http://schemas.microsoft.com/office/word/2010/wordprocessingDrawing" xmlns:wp="http://schemas.openxmlformats.org/drawingml/2006/wordprocessingDrawing" xmlns:w10="urn:schemas-microsoft-com:office:word" xmlns:w="http://schemas.openxmlformats.org/wordprocessingml/2006/main" xmlns:w14="http://schemas.microsoft.com/office/word/2010/wordml" xmlns:w15="http://schemas.microsoft.com/office/word/2012/wordml" xmlns:w16se="http://schemas.microsoft.com/office/word/2015/wordml/symex" xmlns:wpg="http://schemas.microsoft.com/office/word/2010/wordprocessingGroup" xmlns:wpi="http://schemas.microsoft.com/office/word/2010/wordprocessingInk" xmlns:wne="http://schemas.microsoft.com/office/word/2006/wordml" xmlns:wps="http://schemas.microsoft.com/office/word/2010/wordprocessingShape" mc:Ignorable="w14 w15 w16se wp14">
   <w:footnote w:type="separator" w:id="-1">
     <w:p>
       <w:r>
@@ -4377,7 +3495,7 @@
 </file>
 
 <file path=word/header1.xml><?xml version="1.0" encoding="utf-8"?>
-<w:hdr xmlns:wpc="http://schemas.microsoft.com/office/word/2010/wordprocessingCanvas" xmlns:cx="http://schemas.microsoft.com/office/drawing/2014/chartex" xmlns:cx1="http://schemas.microsoft.com/office/drawing/2015/9/8/chartex" xmlns:cx2="http://schemas.microsoft.com/office/drawing/2015/10/21/chartex" xmlns:cx3="http://schemas.microsoft.com/office/drawing/2016/5/9/chartex" xmlns:cx4="http://schemas.microsoft.com/office/drawing/2016/5/10/chartex" xmlns:cx5="http://schemas.microsoft.com/office/drawing/2016/5/11/chartex" xmlns:cx6="http://schemas.microsoft.com/office/drawing/2016/5/12/chartex" xmlns:cx7="http://schemas.microsoft.com/office/drawing/2016/5/13/chartex" xmlns:cx8="http://schemas.microsoft.com/office/drawing/2016/5/14/chartex" xmlns:mc="http://schemas.openxmlformats.org/markup-compatibility/2006" xmlns:aink="http://schemas.microsoft.com/office/drawing/2016/ink" xmlns:am3d="http://schemas.microsoft.com/office/drawing/2017/model3d" xmlns:o="urn:schemas-microsoft-com:office:office" xmlns:r="http://schemas.openxmlformats.org/officeDocument/2006/relationships" xmlns:m="http://schemas.openxmlformats.org/officeDocument/2006/math" xmlns:v="urn:schemas-microsoft-com:vml" xmlns:wp14="http://schemas.microsoft.com/office/word/2010/wordprocessingDrawing" xmlns:wp="http://schemas.openxmlformats.org/drawingml/2006/wordprocessingDrawing" xmlns:w10="urn:schemas-microsoft-com:office:word" xmlns:w="http://schemas.openxmlformats.org/wordprocessingml/2006/main" xmlns:w14="http://schemas.microsoft.com/office/word/2010/wordml" xmlns:w15="http://schemas.microsoft.com/office/word/2012/wordml" xmlns:w16cid="http://schemas.microsoft.com/office/word/2016/wordml/cid" xmlns:w16se="http://schemas.microsoft.com/office/word/2015/wordml/symex" xmlns:wpg="http://schemas.microsoft.com/office/word/2010/wordprocessingGroup" xmlns:wpi="http://schemas.microsoft.com/office/word/2010/wordprocessingInk" xmlns:wne="http://schemas.microsoft.com/office/word/2006/wordml" xmlns:wps="http://schemas.microsoft.com/office/word/2010/wordprocessingShape" mc:Ignorable="w14 w15 w16se w16cid wp14">
+<w:hdr xmlns:wpc="http://schemas.microsoft.com/office/word/2010/wordprocessingCanvas" xmlns:cx="http://schemas.microsoft.com/office/drawing/2014/chartex" xmlns:mc="http://schemas.openxmlformats.org/markup-compatibility/2006" xmlns:o="urn:schemas-microsoft-com:office:office" xmlns:r="http://schemas.openxmlformats.org/officeDocument/2006/relationships" xmlns:m="http://schemas.openxmlformats.org/officeDocument/2006/math" xmlns:v="urn:schemas-microsoft-com:vml" xmlns:wp14="http://schemas.microsoft.com/office/word/2010/wordprocessingDrawing" xmlns:wp="http://schemas.openxmlformats.org/drawingml/2006/wordprocessingDrawing" xmlns:w10="urn:schemas-microsoft-com:office:word" xmlns:w="http://schemas.openxmlformats.org/wordprocessingml/2006/main" xmlns:w14="http://schemas.microsoft.com/office/word/2010/wordml" xmlns:w15="http://schemas.microsoft.com/office/word/2012/wordml" xmlns:w16se="http://schemas.microsoft.com/office/word/2015/wordml/symex" xmlns:wpg="http://schemas.microsoft.com/office/word/2010/wordprocessingGroup" xmlns:wpi="http://schemas.microsoft.com/office/word/2010/wordprocessingInk" xmlns:wne="http://schemas.microsoft.com/office/word/2006/wordml" xmlns:wps="http://schemas.microsoft.com/office/word/2010/wordprocessingShape" mc:Ignorable="w14 w15 w16se wp14">
   <w:p>
     <w:pPr>
       <w:pStyle w:val="a5"/>
@@ -4496,7 +3614,7 @@
               <w:rPr>
                 <w:rFonts w:ascii="微软雅黑" w:eastAsia="微软雅黑" w:hAnsi="微软雅黑" w:hint="eastAsia"/>
               </w:rPr>
-              <w:t>软件开发计划</w:t>
+              <w:t>软件版本说明</w:t>
             </w:r>
           </w:sdtContent>
         </w:sdt>
@@ -4541,7 +3659,7 @@
 </file>
 
 <file path=word/numbering.xml><?xml version="1.0" encoding="utf-8"?>
-<w:numbering xmlns:wpc="http://schemas.microsoft.com/office/word/2010/wordprocessingCanvas" xmlns:cx="http://schemas.microsoft.com/office/drawing/2014/chartex" xmlns:cx1="http://schemas.microsoft.com/office/drawing/2015/9/8/chartex" xmlns:cx2="http://schemas.microsoft.com/office/drawing/2015/10/21/chartex" xmlns:cx3="http://schemas.microsoft.com/office/drawing/2016/5/9/chartex" xmlns:cx4="http://schemas.microsoft.com/office/drawing/2016/5/10/chartex" xmlns:cx5="http://schemas.microsoft.com/office/drawing/2016/5/11/chartex" xmlns:cx6="http://schemas.microsoft.com/office/drawing/2016/5/12/chartex" xmlns:cx7="http://schemas.microsoft.com/office/drawing/2016/5/13/chartex" xmlns:cx8="http://schemas.microsoft.com/office/drawing/2016/5/14/chartex" xmlns:mc="http://schemas.openxmlformats.org/markup-compatibility/2006" xmlns:aink="http://schemas.microsoft.com/office/drawing/2016/ink" xmlns:am3d="http://schemas.microsoft.com/office/drawing/2017/model3d" xmlns:o="urn:schemas-microsoft-com:office:office" xmlns:r="http://schemas.openxmlformats.org/officeDocument/2006/relationships" xmlns:m="http://schemas.openxmlformats.org/officeDocument/2006/math" xmlns:v="urn:schemas-microsoft-com:vml" xmlns:wp14="http://schemas.microsoft.com/office/word/2010/wordprocessingDrawing" xmlns:wp="http://schemas.openxmlformats.org/drawingml/2006/wordprocessingDrawing" xmlns:w10="urn:schemas-microsoft-com:office:word" xmlns:w="http://schemas.openxmlformats.org/wordprocessingml/2006/main" xmlns:w14="http://schemas.microsoft.com/office/word/2010/wordml" xmlns:w15="http://schemas.microsoft.com/office/word/2012/wordml" xmlns:w16cid="http://schemas.microsoft.com/office/word/2016/wordml/cid" xmlns:w16se="http://schemas.microsoft.com/office/word/2015/wordml/symex" xmlns:wpg="http://schemas.microsoft.com/office/word/2010/wordprocessingGroup" xmlns:wpi="http://schemas.microsoft.com/office/word/2010/wordprocessingInk" xmlns:wne="http://schemas.microsoft.com/office/word/2006/wordml" xmlns:wps="http://schemas.microsoft.com/office/word/2010/wordprocessingShape" mc:Ignorable="w14 w15 w16se w16cid wp14">
+<w:numbering xmlns:wpc="http://schemas.microsoft.com/office/word/2010/wordprocessingCanvas" xmlns:cx="http://schemas.microsoft.com/office/drawing/2014/chartex" xmlns:mc="http://schemas.openxmlformats.org/markup-compatibility/2006" xmlns:o="urn:schemas-microsoft-com:office:office" xmlns:r="http://schemas.openxmlformats.org/officeDocument/2006/relationships" xmlns:m="http://schemas.openxmlformats.org/officeDocument/2006/math" xmlns:v="urn:schemas-microsoft-com:vml" xmlns:wp14="http://schemas.microsoft.com/office/word/2010/wordprocessingDrawing" xmlns:wp="http://schemas.openxmlformats.org/drawingml/2006/wordprocessingDrawing" xmlns:w10="urn:schemas-microsoft-com:office:word" xmlns:w="http://schemas.openxmlformats.org/wordprocessingml/2006/main" xmlns:w14="http://schemas.microsoft.com/office/word/2010/wordml" xmlns:w15="http://schemas.microsoft.com/office/word/2012/wordml" xmlns:w16se="http://schemas.microsoft.com/office/word/2015/wordml/symex" xmlns:wpg="http://schemas.microsoft.com/office/word/2010/wordprocessingGroup" xmlns:wpi="http://schemas.microsoft.com/office/word/2010/wordprocessingInk" xmlns:wne="http://schemas.microsoft.com/office/word/2006/wordml" xmlns:wps="http://schemas.microsoft.com/office/word/2010/wordprocessingShape" mc:Ignorable="w14 w15 w16se wp14">
   <w:abstractNum w:abstractNumId="0" w15:restartNumberingAfterBreak="0">
     <w:nsid w:val="257479C9"/>
     <w:multiLevelType w:val="multilevel"/>
@@ -5010,7 +4128,7 @@
 </file>
 
 <file path=word/styles.xml><?xml version="1.0" encoding="utf-8"?>
-<w:styles xmlns:mc="http://schemas.openxmlformats.org/markup-compatibility/2006" xmlns:r="http://schemas.openxmlformats.org/officeDocument/2006/relationships" xmlns:w="http://schemas.openxmlformats.org/wordprocessingml/2006/main" xmlns:w14="http://schemas.microsoft.com/office/word/2010/wordml" xmlns:w15="http://schemas.microsoft.com/office/word/2012/wordml" xmlns:w16cid="http://schemas.microsoft.com/office/word/2016/wordml/cid" xmlns:w16se="http://schemas.microsoft.com/office/word/2015/wordml/symex" mc:Ignorable="w14 w15 w16se w16cid">
+<w:styles xmlns:mc="http://schemas.openxmlformats.org/markup-compatibility/2006" xmlns:r="http://schemas.openxmlformats.org/officeDocument/2006/relationships" xmlns:w="http://schemas.openxmlformats.org/wordprocessingml/2006/main" xmlns:w14="http://schemas.microsoft.com/office/word/2010/wordml" xmlns:w15="http://schemas.microsoft.com/office/word/2012/wordml" xmlns:w16se="http://schemas.microsoft.com/office/word/2015/wordml/symex" mc:Ignorable="w14 w15 w16se">
   <w:docDefaults>
     <w:rPrDefault>
       <w:rPr>
@@ -5020,7 +4138,7 @@
     </w:rPrDefault>
     <w:pPrDefault/>
   </w:docDefaults>
-  <w:latentStyles w:defLockedState="0" w:defUIPriority="99" w:defSemiHidden="0" w:defUnhideWhenUsed="0" w:defQFormat="0" w:count="375">
+  <w:latentStyles w:defLockedState="0" w:defUIPriority="99" w:defSemiHidden="0" w:defUnhideWhenUsed="0" w:defQFormat="0" w:count="371">
     <w:lsdException w:name="Normal" w:uiPriority="0" w:qFormat="1"/>
     <w:lsdException w:name="heading 1" w:uiPriority="9" w:qFormat="1"/>
     <w:lsdException w:name="heading 2" w:uiPriority="9" w:unhideWhenUsed="1" w:qFormat="1"/>
@@ -5040,7 +4158,7 @@
     <w:lsdException w:name="index 7" w:semiHidden="1" w:unhideWhenUsed="1"/>
     <w:lsdException w:name="index 8" w:semiHidden="1" w:unhideWhenUsed="1"/>
     <w:lsdException w:name="index 9" w:semiHidden="1" w:unhideWhenUsed="1"/>
-    <w:lsdException w:name="toc 1" w:uiPriority="39" w:unhideWhenUsed="1"/>
+    <w:lsdException w:name="toc 1" w:uiPriority="39" w:unhideWhenUsed="1" w:qFormat="1"/>
     <w:lsdException w:name="toc 2" w:uiPriority="39" w:unhideWhenUsed="1"/>
     <w:lsdException w:name="toc 3" w:semiHidden="1" w:uiPriority="39" w:unhideWhenUsed="1"/>
     <w:lsdException w:name="toc 4" w:semiHidden="1" w:uiPriority="39" w:unhideWhenUsed="1"/>
@@ -5106,7 +4224,7 @@
     <w:lsdException w:name="Body Text Indent 2" w:semiHidden="1" w:unhideWhenUsed="1"/>
     <w:lsdException w:name="Body Text Indent 3" w:semiHidden="1" w:unhideWhenUsed="1"/>
     <w:lsdException w:name="Block Text" w:semiHidden="1" w:unhideWhenUsed="1"/>
-    <w:lsdException w:name="Hyperlink" w:unhideWhenUsed="1"/>
+    <w:lsdException w:name="Hyperlink" w:unhideWhenUsed="1" w:qFormat="1"/>
     <w:lsdException w:name="FollowedHyperlink" w:semiHidden="1" w:unhideWhenUsed="1"/>
     <w:lsdException w:name="Strong" w:uiPriority="22" w:qFormat="1"/>
     <w:lsdException w:name="Emphasis" w:uiPriority="20" w:qFormat="1"/>
@@ -5389,10 +4507,6 @@
     <w:lsdException w:name="List Table 5 Dark Accent 6" w:uiPriority="50"/>
     <w:lsdException w:name="List Table 6 Colorful Accent 6" w:uiPriority="51"/>
     <w:lsdException w:name="List Table 7 Colorful Accent 6" w:uiPriority="52"/>
-    <w:lsdException w:name="Mention" w:semiHidden="1" w:unhideWhenUsed="1"/>
-    <w:lsdException w:name="Smart Hyperlink" w:semiHidden="1" w:unhideWhenUsed="1"/>
-    <w:lsdException w:name="Hashtag" w:semiHidden="1" w:unhideWhenUsed="1"/>
-    <w:lsdException w:name="Unresolved Mention" w:semiHidden="1" w:unhideWhenUsed="1"/>
   </w:latentStyles>
   <w:style w:type="paragraph" w:default="1" w:styleId="a">
     <w:name w:val="Normal"/>
@@ -5518,19 +4632,20 @@
       <w:szCs w:val="18"/>
     </w:rPr>
   </w:style>
-  <w:style w:type="paragraph" w:styleId="TOC1">
+  <w:style w:type="paragraph" w:styleId="11">
     <w:name w:val="toc 1"/>
     <w:basedOn w:val="a"/>
     <w:next w:val="a"/>
     <w:uiPriority w:val="39"/>
     <w:unhideWhenUsed/>
+    <w:qFormat/>
     <w:pPr>
       <w:tabs>
         <w:tab w:val="right" w:leader="dot" w:pos="8296"/>
       </w:tabs>
     </w:pPr>
   </w:style>
-  <w:style w:type="paragraph" w:styleId="TOC2">
+  <w:style w:type="paragraph" w:styleId="21">
     <w:name w:val="toc 2"/>
     <w:basedOn w:val="a"/>
     <w:next w:val="a"/>
@@ -5560,6 +4675,7 @@
     <w:basedOn w:val="a0"/>
     <w:uiPriority w:val="99"/>
     <w:unhideWhenUsed/>
+    <w:qFormat/>
     <w:rPr>
       <w:color w:val="0563C1" w:themeColor="hyperlink"/>
       <w:u w:val="single"/>
@@ -5633,7 +4749,7 @@
 </file>
 
 <file path=word/glossary/document.xml><?xml version="1.0" encoding="utf-8"?>
-<w:glossaryDocument xmlns:wpc="http://schemas.microsoft.com/office/word/2010/wordprocessingCanvas" xmlns:cx="http://schemas.microsoft.com/office/drawing/2014/chartex" xmlns:cx1="http://schemas.microsoft.com/office/drawing/2015/9/8/chartex" xmlns:cx2="http://schemas.microsoft.com/office/drawing/2015/10/21/chartex" xmlns:cx3="http://schemas.microsoft.com/office/drawing/2016/5/9/chartex" xmlns:cx4="http://schemas.microsoft.com/office/drawing/2016/5/10/chartex" xmlns:cx5="http://schemas.microsoft.com/office/drawing/2016/5/11/chartex" xmlns:cx6="http://schemas.microsoft.com/office/drawing/2016/5/12/chartex" xmlns:cx7="http://schemas.microsoft.com/office/drawing/2016/5/13/chartex" xmlns:cx8="http://schemas.microsoft.com/office/drawing/2016/5/14/chartex" xmlns:mc="http://schemas.openxmlformats.org/markup-compatibility/2006" xmlns:aink="http://schemas.microsoft.com/office/drawing/2016/ink" xmlns:am3d="http://schemas.microsoft.com/office/drawing/2017/model3d" xmlns:o="urn:schemas-microsoft-com:office:office" xmlns:r="http://schemas.openxmlformats.org/officeDocument/2006/relationships" xmlns:m="http://schemas.openxmlformats.org/officeDocument/2006/math" xmlns:v="urn:schemas-microsoft-com:vml" xmlns:wp14="http://schemas.microsoft.com/office/word/2010/wordprocessingDrawing" xmlns:wp="http://schemas.openxmlformats.org/drawingml/2006/wordprocessingDrawing" xmlns:w10="urn:schemas-microsoft-com:office:word" xmlns:w="http://schemas.openxmlformats.org/wordprocessingml/2006/main" xmlns:w14="http://schemas.microsoft.com/office/word/2010/wordml" xmlns:w15="http://schemas.microsoft.com/office/word/2012/wordml" xmlns:w16cid="http://schemas.microsoft.com/office/word/2016/wordml/cid" xmlns:w16se="http://schemas.microsoft.com/office/word/2015/wordml/symex" xmlns:wpg="http://schemas.microsoft.com/office/word/2010/wordprocessingGroup" xmlns:wpi="http://schemas.microsoft.com/office/word/2010/wordprocessingInk" xmlns:wne="http://schemas.microsoft.com/office/word/2006/wordml" xmlns:wps="http://schemas.microsoft.com/office/word/2010/wordprocessingShape" mc:Ignorable="w14 w15 w16se w16cid wp14">
+<w:glossaryDocument xmlns:wpc="http://schemas.microsoft.com/office/word/2010/wordprocessingCanvas" xmlns:cx="http://schemas.microsoft.com/office/drawing/2014/chartex" xmlns:mc="http://schemas.openxmlformats.org/markup-compatibility/2006" xmlns:o="urn:schemas-microsoft-com:office:office" xmlns:r="http://schemas.openxmlformats.org/officeDocument/2006/relationships" xmlns:m="http://schemas.openxmlformats.org/officeDocument/2006/math" xmlns:v="urn:schemas-microsoft-com:vml" xmlns:wp14="http://schemas.microsoft.com/office/word/2010/wordprocessingDrawing" xmlns:wp="http://schemas.openxmlformats.org/drawingml/2006/wordprocessingDrawing" xmlns:w10="urn:schemas-microsoft-com:office:word" xmlns:w="http://schemas.openxmlformats.org/wordprocessingml/2006/main" xmlns:w14="http://schemas.microsoft.com/office/word/2010/wordml" xmlns:w15="http://schemas.microsoft.com/office/word/2012/wordml" xmlns:w16se="http://schemas.microsoft.com/office/word/2015/wordml/symex" xmlns:wpg="http://schemas.microsoft.com/office/word/2010/wordprocessingGroup" xmlns:wpi="http://schemas.microsoft.com/office/word/2010/wordprocessingInk" xmlns:wne="http://schemas.microsoft.com/office/word/2006/wordml" xmlns:wps="http://schemas.microsoft.com/office/word/2010/wordprocessingShape" mc:Ignorable="w14 w15 w16se wp14">
   <w:docParts>
     <w:docPart>
       <w:docPartPr>
@@ -5880,11 +4996,11 @@
 </file>
 
 <file path=word/glossary/fontTable.xml><?xml version="1.0" encoding="utf-8"?>
-<w:fonts xmlns:mc="http://schemas.openxmlformats.org/markup-compatibility/2006" xmlns:r="http://schemas.openxmlformats.org/officeDocument/2006/relationships" xmlns:w="http://schemas.openxmlformats.org/wordprocessingml/2006/main" xmlns:w14="http://schemas.microsoft.com/office/word/2010/wordml" xmlns:w15="http://schemas.microsoft.com/office/word/2012/wordml" xmlns:w16cid="http://schemas.microsoft.com/office/word/2016/wordml/cid" xmlns:w16se="http://schemas.microsoft.com/office/word/2015/wordml/symex" mc:Ignorable="w14 w15 w16se w16cid">
+<w:fonts xmlns:mc="http://schemas.openxmlformats.org/markup-compatibility/2006" xmlns:r="http://schemas.openxmlformats.org/officeDocument/2006/relationships" xmlns:w="http://schemas.openxmlformats.org/wordprocessingml/2006/main" xmlns:w14="http://schemas.microsoft.com/office/word/2010/wordml" xmlns:w15="http://schemas.microsoft.com/office/word/2012/wordml" xmlns:w16se="http://schemas.microsoft.com/office/word/2015/wordml/symex" mc:Ignorable="w14 w15 w16se">
   <w:font w:name="Wingdings">
     <w:panose1 w:val="05000000000000000000"/>
     <w:charset w:val="02"/>
-    <w:family w:val="decorative"/>
+    <w:family w:val="auto"/>
     <w:pitch w:val="variable"/>
     <w:sig w:usb0="00000000" w:usb1="10000000" w:usb2="00000000" w:usb3="00000000" w:csb0="80000000" w:csb1="00000000"/>
   </w:font>
@@ -5893,10 +5009,10 @@
     <w:charset w:val="00"/>
     <w:family w:val="roman"/>
     <w:pitch w:val="variable"/>
-    <w:sig w:usb0="E0007AEF" w:usb1="C0007841" w:usb2="00000009" w:usb3="00000000" w:csb0="000001FF" w:csb1="00000000"/>
+    <w:sig w:usb0="E0002EFF" w:usb1="C000785B" w:usb2="00000009" w:usb3="00000000" w:csb0="000001FF" w:csb1="00000000"/>
   </w:font>
-  <w:font w:name="DengXian">
-    <w:altName w:val="等线"/>
+  <w:font w:name="等线">
+    <w:altName w:val="DengXian"/>
     <w:panose1 w:val="02010600030101010101"/>
     <w:charset w:val="86"/>
     <w:family w:val="auto"/>
@@ -5915,13 +5031,13 @@
     <w:charset w:val="86"/>
     <w:family w:val="swiss"/>
     <w:pitch w:val="variable"/>
-    <w:sig w:usb0="80000287" w:usb1="28CF3C52" w:usb2="00000016" w:usb3="00000000" w:csb0="0004001F" w:csb1="00000000"/>
+    <w:sig w:usb0="80000287" w:usb1="2ACF3C50" w:usb2="00000016" w:usb3="00000000" w:csb0="0004001F" w:csb1="00000000"/>
   </w:font>
 </w:fonts>
 </file>
 
 <file path=word/glossary/settings.xml><?xml version="1.0" encoding="utf-8"?>
-<w:settings xmlns:mc="http://schemas.openxmlformats.org/markup-compatibility/2006" xmlns:o="urn:schemas-microsoft-com:office:office" xmlns:r="http://schemas.openxmlformats.org/officeDocument/2006/relationships" xmlns:m="http://schemas.openxmlformats.org/officeDocument/2006/math" xmlns:v="urn:schemas-microsoft-com:vml" xmlns:w10="urn:schemas-microsoft-com:office:word" xmlns:w="http://schemas.openxmlformats.org/wordprocessingml/2006/main" xmlns:w14="http://schemas.microsoft.com/office/word/2010/wordml" xmlns:w15="http://schemas.microsoft.com/office/word/2012/wordml" xmlns:w16cid="http://schemas.microsoft.com/office/word/2016/wordml/cid" xmlns:w16se="http://schemas.microsoft.com/office/word/2015/wordml/symex" xmlns:sl="http://schemas.openxmlformats.org/schemaLibrary/2006/main" mc:Ignorable="w14 w15 w16se w16cid">
+<w:settings xmlns:mc="http://schemas.openxmlformats.org/markup-compatibility/2006" xmlns:o="urn:schemas-microsoft-com:office:office" xmlns:r="http://schemas.openxmlformats.org/officeDocument/2006/relationships" xmlns:m="http://schemas.openxmlformats.org/officeDocument/2006/math" xmlns:v="urn:schemas-microsoft-com:vml" xmlns:w10="urn:schemas-microsoft-com:office:word" xmlns:w="http://schemas.openxmlformats.org/wordprocessingml/2006/main" xmlns:w14="http://schemas.microsoft.com/office/word/2010/wordml" xmlns:w15="http://schemas.microsoft.com/office/word/2012/wordml" xmlns:w16se="http://schemas.microsoft.com/office/word/2015/wordml/symex" xmlns:sl="http://schemas.openxmlformats.org/schemaLibrary/2006/main" mc:Ignorable="w14 w15 w16se">
   <w:bordersDoNotSurroundHeader/>
   <w:bordersDoNotSurroundFooter/>
   <w:defaultTabStop w:val="420"/>
@@ -5942,7 +5058,6 @@
     <w:compatSetting w:name="enableOpenTypeFeatures" w:uri="http://schemas.microsoft.com/office/word" w:val="1"/>
     <w:compatSetting w:name="doNotFlipMirrorIndents" w:uri="http://schemas.microsoft.com/office/word" w:val="1"/>
     <w:compatSetting w:name="differentiateMultirowTableHeaders" w:uri="http://schemas.microsoft.com/office/word" w:val="1"/>
-    <w:compatSetting w:name="useWord2013TrackBottomHyphenation" w:uri="http://schemas.microsoft.com/office/word" w:val="1"/>
   </w:compat>
   <w:rsids>
     <w:rsidRoot w:val="00A44290"/>
@@ -5950,7 +5065,10 @@
     <w:rsid w:val="005D5884"/>
     <w:rsid w:val="007F7397"/>
     <w:rsid w:val="00974CA2"/>
+    <w:rsid w:val="00A27F99"/>
     <w:rsid w:val="00A44290"/>
+    <w:rsid w:val="00B5036C"/>
+    <w:rsid w:val="00FC1ED7"/>
   </w:rsids>
   <m:mathPr>
     <m:mathFont m:val="Cambria Math"/>
@@ -5973,7 +5091,7 @@
 </file>
 
 <file path=word/glossary/styles.xml><?xml version="1.0" encoding="utf-8"?>
-<w:styles xmlns:mc="http://schemas.openxmlformats.org/markup-compatibility/2006" xmlns:r="http://schemas.openxmlformats.org/officeDocument/2006/relationships" xmlns:w="http://schemas.openxmlformats.org/wordprocessingml/2006/main" xmlns:w14="http://schemas.microsoft.com/office/word/2010/wordml" xmlns:w15="http://schemas.microsoft.com/office/word/2012/wordml" xmlns:w16cid="http://schemas.microsoft.com/office/word/2016/wordml/cid" xmlns:w16se="http://schemas.microsoft.com/office/word/2015/wordml/symex" mc:Ignorable="w14 w15 w16se w16cid">
+<w:styles xmlns:mc="http://schemas.openxmlformats.org/markup-compatibility/2006" xmlns:r="http://schemas.openxmlformats.org/officeDocument/2006/relationships" xmlns:w="http://schemas.openxmlformats.org/wordprocessingml/2006/main" xmlns:w14="http://schemas.microsoft.com/office/word/2010/wordml" xmlns:w15="http://schemas.microsoft.com/office/word/2012/wordml" xmlns:w16se="http://schemas.microsoft.com/office/word/2015/wordml/symex" mc:Ignorable="w14 w15 w16se">
   <w:docDefaults>
     <w:rPrDefault>
       <w:rPr>
@@ -5983,7 +5101,7 @@
     </w:rPrDefault>
     <w:pPrDefault/>
   </w:docDefaults>
-  <w:latentStyles w:defLockedState="0" w:defUIPriority="99" w:defSemiHidden="0" w:defUnhideWhenUsed="0" w:defQFormat="0" w:count="375">
+  <w:latentStyles w:defLockedState="0" w:defUIPriority="99" w:defSemiHidden="0" w:defUnhideWhenUsed="0" w:defQFormat="0" w:count="371">
     <w:lsdException w:name="Normal" w:uiPriority="0" w:qFormat="1"/>
     <w:lsdException w:name="heading 2" w:semiHidden="1" w:unhideWhenUsed="1"/>
     <w:lsdException w:name="heading 3" w:semiHidden="1" w:unhideWhenUsed="1"/>
@@ -6345,10 +5463,6 @@
     <w:lsdException w:name="List Table 5 Dark Accent 6" w:uiPriority="50"/>
     <w:lsdException w:name="List Table 6 Colorful Accent 6" w:uiPriority="51"/>
     <w:lsdException w:name="List Table 7 Colorful Accent 6" w:uiPriority="52"/>
-    <w:lsdException w:name="Mention" w:semiHidden="1" w:unhideWhenUsed="1"/>
-    <w:lsdException w:name="Smart Hyperlink" w:semiHidden="1" w:unhideWhenUsed="1"/>
-    <w:lsdException w:name="Hashtag" w:semiHidden="1" w:unhideWhenUsed="1"/>
-    <w:lsdException w:name="Unresolved Mention" w:semiHidden="1" w:unhideWhenUsed="1"/>
   </w:latentStyles>
   <w:style w:type="paragraph" w:default="1" w:styleId="a">
     <w:name w:val="Normal"/>
@@ -6500,6 +5614,7 @@
   </w:style>
   <w:style w:type="paragraph" w:customStyle="1" w:styleId="33A83C17AEEE4297B07CEA71B6C6EF77">
     <w:name w:val="33A83C17AEEE4297B07CEA71B6C6EF77"/>
+    <w:qFormat/>
     <w:pPr>
       <w:widowControl w:val="0"/>
       <w:jc w:val="both"/>
@@ -6538,6 +5653,7 @@
   </w:style>
   <w:style w:type="paragraph" w:customStyle="1" w:styleId="78FB43D5E5EE47A0818298CACE901E96">
     <w:name w:val="78FB43D5E5EE47A0818298CACE901E96"/>
+    <w:qFormat/>
     <w:pPr>
       <w:widowControl w:val="0"/>
       <w:jc w:val="both"/>
@@ -6574,6 +5690,7 @@
   </w:style>
   <w:style w:type="paragraph" w:customStyle="1" w:styleId="B96AFD43BE394A26A9772FFF2B827C33">
     <w:name w:val="B96AFD43BE394A26A9772FFF2B827C33"/>
+    <w:qFormat/>
     <w:pPr>
       <w:widowControl w:val="0"/>
       <w:jc w:val="both"/>
@@ -6586,6 +5703,7 @@
   </w:style>
   <w:style w:type="paragraph" w:customStyle="1" w:styleId="9A070A34191E47F7962227A70A6D1D64">
     <w:name w:val="9A070A34191E47F7962227A70A6D1D64"/>
+    <w:qFormat/>
     <w:pPr>
       <w:widowControl w:val="0"/>
       <w:jc w:val="both"/>
@@ -6598,6 +5716,7 @@
   </w:style>
   <w:style w:type="paragraph" w:customStyle="1" w:styleId="CFF511112B1444638B22C565D238F1E4">
     <w:name w:val="CFF511112B1444638B22C565D238F1E4"/>
+    <w:qFormat/>
     <w:pPr>
       <w:widowControl w:val="0"/>
       <w:jc w:val="both"/>
@@ -6610,6 +5729,7 @@
   </w:style>
   <w:style w:type="paragraph" w:customStyle="1" w:styleId="C50A51EB354D4B408E7411DB77597D55">
     <w:name w:val="C50A51EB354D4B408E7411DB77597D55"/>
+    <w:qFormat/>
     <w:pPr>
       <w:widowControl w:val="0"/>
       <w:jc w:val="both"/>
@@ -6634,6 +5754,7 @@
   </w:style>
   <w:style w:type="paragraph" w:customStyle="1" w:styleId="91289C884F75411ABE5EF8617DF508C3">
     <w:name w:val="91289C884F75411ABE5EF8617DF508C3"/>
+    <w:qFormat/>
     <w:pPr>
       <w:widowControl w:val="0"/>
       <w:jc w:val="both"/>
@@ -6674,7 +5795,7 @@
 </file>
 
 <file path=word/glossary/webSettings.xml><?xml version="1.0" encoding="utf-8"?>
-<w:webSettings xmlns:mc="http://schemas.openxmlformats.org/markup-compatibility/2006" xmlns:r="http://schemas.openxmlformats.org/officeDocument/2006/relationships" xmlns:w="http://schemas.openxmlformats.org/wordprocessingml/2006/main" xmlns:w14="http://schemas.microsoft.com/office/word/2010/wordml" xmlns:w15="http://schemas.microsoft.com/office/word/2012/wordml" xmlns:w16cid="http://schemas.microsoft.com/office/word/2016/wordml/cid" xmlns:w16se="http://schemas.microsoft.com/office/word/2015/wordml/symex" mc:Ignorable="w14 w15 w16se w16cid"/>
+<w:webSettings xmlns:mc="http://schemas.openxmlformats.org/markup-compatibility/2006" xmlns:r="http://schemas.openxmlformats.org/officeDocument/2006/relationships" xmlns:w="http://schemas.openxmlformats.org/wordprocessingml/2006/main" xmlns:w14="http://schemas.microsoft.com/office/word/2010/wordml" xmlns:w15="http://schemas.microsoft.com/office/word/2012/wordml" xmlns:w16se="http://schemas.microsoft.com/office/word/2015/wordml/symex" mc:Ignorable="w14 w15 w16se"/>
 </file>
 
 <file path=word/theme/theme1.xml><?xml version="1.0" encoding="utf-8"?>

</xml_diff>